<commit_message>
IMS - Added payload descriptions for APB, AHB and AXI.
</commit_message>
<xml_diff>
--- a/doc/Interconnect_methodology_summary.docx
+++ b/doc/Interconnect_methodology_summary.docx
@@ -245,7 +245,7 @@
         <w:rPr>
           <w:noProof/>
         </w:rPr>
-        <w:t>September 9, 2012</w:t>
+        <w:t>September 10, 2012</w:t>
       </w:r>
       <w:r>
         <w:rPr>
@@ -462,8 +462,6 @@
         </w:rPr>
         <w:fldChar w:fldCharType="separate"/>
       </w:r>
-      <w:bookmarkStart w:id="1" w:name="_GoBack"/>
-      <w:bookmarkEnd w:id="1"/>
       <w:r>
         <w:rPr>
           <w:noProof/>
@@ -507,7 +505,7 @@
         <w:rPr>
           <w:noProof/>
         </w:rPr>
-        <w:instrText xml:space="preserve"> PAGEREF _Toc208842849 \h </w:instrText>
+        <w:instrText xml:space="preserve"> PAGEREF _Toc208906279 \h </w:instrText>
       </w:r>
       <w:r>
         <w:rPr>
@@ -593,7 +591,7 @@
         <w:rPr>
           <w:noProof/>
         </w:rPr>
-        <w:instrText xml:space="preserve"> PAGEREF _Toc208842850 \h </w:instrText>
+        <w:instrText xml:space="preserve"> PAGEREF _Toc208906280 \h </w:instrText>
       </w:r>
       <w:r>
         <w:rPr>
@@ -679,7 +677,7 @@
         <w:rPr>
           <w:noProof/>
         </w:rPr>
-        <w:instrText xml:space="preserve"> PAGEREF _Toc208842851 \h </w:instrText>
+        <w:instrText xml:space="preserve"> PAGEREF _Toc208906281 \h </w:instrText>
       </w:r>
       <w:r>
         <w:rPr>
@@ -767,7 +765,7 @@
         <w:rPr>
           <w:noProof/>
         </w:rPr>
-        <w:instrText xml:space="preserve"> PAGEREF _Toc208842852 \h </w:instrText>
+        <w:instrText xml:space="preserve"> PAGEREF _Toc208906282 \h </w:instrText>
       </w:r>
       <w:r>
         <w:rPr>
@@ -853,7 +851,7 @@
         <w:rPr>
           <w:noProof/>
         </w:rPr>
-        <w:instrText xml:space="preserve"> PAGEREF _Toc208842853 \h </w:instrText>
+        <w:instrText xml:space="preserve"> PAGEREF _Toc208906283 \h </w:instrText>
       </w:r>
       <w:r>
         <w:rPr>
@@ -935,7 +933,7 @@
         <w:rPr>
           <w:noProof/>
         </w:rPr>
-        <w:instrText xml:space="preserve"> PAGEREF _Toc208842854 \h </w:instrText>
+        <w:instrText xml:space="preserve"> PAGEREF _Toc208906284 \h </w:instrText>
       </w:r>
       <w:r>
         <w:rPr>
@@ -1017,7 +1015,7 @@
         <w:rPr>
           <w:noProof/>
         </w:rPr>
-        <w:instrText xml:space="preserve"> PAGEREF _Toc208842855 \h </w:instrText>
+        <w:instrText xml:space="preserve"> PAGEREF _Toc208906285 \h </w:instrText>
       </w:r>
       <w:r>
         <w:rPr>
@@ -1034,7 +1032,7 @@
         <w:rPr>
           <w:noProof/>
         </w:rPr>
-        <w:t>5</w:t>
+        <w:t>6</w:t>
       </w:r>
       <w:r>
         <w:rPr>
@@ -1099,7 +1097,7 @@
         <w:rPr>
           <w:noProof/>
         </w:rPr>
-        <w:instrText xml:space="preserve"> PAGEREF _Toc208842856 \h </w:instrText>
+        <w:instrText xml:space="preserve"> PAGEREF _Toc208906286 \h </w:instrText>
       </w:r>
       <w:r>
         <w:rPr>
@@ -1116,7 +1114,7 @@
         <w:rPr>
           <w:noProof/>
         </w:rPr>
-        <w:t>8</w:t>
+        <w:t>9</w:t>
       </w:r>
       <w:r>
         <w:rPr>
@@ -1181,7 +1179,7 @@
         <w:rPr>
           <w:noProof/>
         </w:rPr>
-        <w:instrText xml:space="preserve"> PAGEREF _Toc208842857 \h </w:instrText>
+        <w:instrText xml:space="preserve"> PAGEREF _Toc208906287 \h </w:instrText>
       </w:r>
       <w:r>
         <w:rPr>
@@ -1198,7 +1196,7 @@
         <w:rPr>
           <w:noProof/>
         </w:rPr>
-        <w:t>8</w:t>
+        <w:t>9</w:t>
       </w:r>
       <w:r>
         <w:rPr>
@@ -1267,7 +1265,7 @@
         <w:rPr>
           <w:noProof/>
         </w:rPr>
-        <w:instrText xml:space="preserve"> PAGEREF _Toc208842858 \h </w:instrText>
+        <w:instrText xml:space="preserve"> PAGEREF _Toc208906288 \h </w:instrText>
       </w:r>
       <w:r>
         <w:rPr>
@@ -1284,7 +1282,7 @@
         <w:rPr>
           <w:noProof/>
         </w:rPr>
-        <w:t>10</w:t>
+        <w:t>11</w:t>
       </w:r>
       <w:r>
         <w:rPr>
@@ -1349,7 +1347,7 @@
         <w:rPr>
           <w:noProof/>
         </w:rPr>
-        <w:instrText xml:space="preserve"> PAGEREF _Toc208842859 \h </w:instrText>
+        <w:instrText xml:space="preserve"> PAGEREF _Toc208906289 \h </w:instrText>
       </w:r>
       <w:r>
         <w:rPr>
@@ -1366,7 +1364,7 @@
         <w:rPr>
           <w:noProof/>
         </w:rPr>
-        <w:t>10</w:t>
+        <w:t>11</w:t>
       </w:r>
       <w:r>
         <w:rPr>
@@ -1431,7 +1429,7 @@
         <w:rPr>
           <w:noProof/>
         </w:rPr>
-        <w:instrText xml:space="preserve"> PAGEREF _Toc208842860 \h </w:instrText>
+        <w:instrText xml:space="preserve"> PAGEREF _Toc208906290 \h </w:instrText>
       </w:r>
       <w:r>
         <w:rPr>
@@ -1448,7 +1446,7 @@
         <w:rPr>
           <w:noProof/>
         </w:rPr>
-        <w:t>10</w:t>
+        <w:t>11</w:t>
       </w:r>
       <w:r>
         <w:rPr>
@@ -1513,7 +1511,7 @@
         <w:rPr>
           <w:noProof/>
         </w:rPr>
-        <w:instrText xml:space="preserve"> PAGEREF _Toc208842861 \h </w:instrText>
+        <w:instrText xml:space="preserve"> PAGEREF _Toc208906291 \h </w:instrText>
       </w:r>
       <w:r>
         <w:rPr>
@@ -1530,7 +1528,7 @@
         <w:rPr>
           <w:noProof/>
         </w:rPr>
-        <w:t>11</w:t>
+        <w:t>12</w:t>
       </w:r>
       <w:r>
         <w:rPr>
@@ -1599,7 +1597,7 @@
         <w:rPr>
           <w:noProof/>
         </w:rPr>
-        <w:instrText xml:space="preserve"> PAGEREF _Toc208842862 \h </w:instrText>
+        <w:instrText xml:space="preserve"> PAGEREF _Toc208906292 \h </w:instrText>
       </w:r>
       <w:r>
         <w:rPr>
@@ -1616,7 +1614,7 @@
         <w:rPr>
           <w:noProof/>
         </w:rPr>
-        <w:t>12</w:t>
+        <w:t>13</w:t>
       </w:r>
       <w:r>
         <w:rPr>
@@ -1681,7 +1679,7 @@
         <w:rPr>
           <w:noProof/>
         </w:rPr>
-        <w:instrText xml:space="preserve"> PAGEREF _Toc208842863 \h </w:instrText>
+        <w:instrText xml:space="preserve"> PAGEREF _Toc208906293 \h </w:instrText>
       </w:r>
       <w:r>
         <w:rPr>
@@ -1698,7 +1696,7 @@
         <w:rPr>
           <w:noProof/>
         </w:rPr>
-        <w:t>12</w:t>
+        <w:t>13</w:t>
       </w:r>
       <w:r>
         <w:rPr>
@@ -1763,7 +1761,7 @@
         <w:rPr>
           <w:noProof/>
         </w:rPr>
-        <w:instrText xml:space="preserve"> PAGEREF _Toc208842864 \h </w:instrText>
+        <w:instrText xml:space="preserve"> PAGEREF _Toc208906294 \h </w:instrText>
       </w:r>
       <w:r>
         <w:rPr>
@@ -1780,7 +1778,7 @@
         <w:rPr>
           <w:noProof/>
         </w:rPr>
-        <w:t>12</w:t>
+        <w:t>14</w:t>
       </w:r>
       <w:r>
         <w:rPr>
@@ -1845,7 +1843,7 @@
         <w:rPr>
           <w:noProof/>
         </w:rPr>
-        <w:instrText xml:space="preserve"> PAGEREF _Toc208842865 \h </w:instrText>
+        <w:instrText xml:space="preserve"> PAGEREF _Toc208906295 \h </w:instrText>
       </w:r>
       <w:r>
         <w:rPr>
@@ -1862,7 +1860,7 @@
         <w:rPr>
           <w:noProof/>
         </w:rPr>
-        <w:t>15</w:t>
+        <w:t>17</w:t>
       </w:r>
       <w:r>
         <w:rPr>
@@ -1927,7 +1925,7 @@
         <w:rPr>
           <w:noProof/>
         </w:rPr>
-        <w:instrText xml:space="preserve"> PAGEREF _Toc208842866 \h </w:instrText>
+        <w:instrText xml:space="preserve"> PAGEREF _Toc208906296 \h </w:instrText>
       </w:r>
       <w:r>
         <w:rPr>
@@ -1944,7 +1942,7 @@
         <w:rPr>
           <w:noProof/>
         </w:rPr>
-        <w:t>15</w:t>
+        <w:t>17</w:t>
       </w:r>
       <w:r>
         <w:rPr>
@@ -2002,7 +2000,7 @@
           <w:rFonts w:asciiTheme="minorHAnsi" w:eastAsiaTheme="minorEastAsia" w:hAnsiTheme="minorHAnsi" w:cstheme="minorBidi"/>
           <w:noProof/>
           <w:spacing w:val="0"/>
-          <w:lang w:eastAsia="ja-JP"/>
+          <w:lang w:val="de-DE" w:eastAsia="ja-JP"/>
         </w:rPr>
       </w:pPr>
       <w:r>
@@ -2036,7 +2034,7 @@
         <w:rPr>
           <w:noProof/>
         </w:rPr>
-        <w:instrText xml:space="preserve"> PAGEREF _Toc208814021 \h </w:instrText>
+        <w:instrText xml:space="preserve"> PAGEREF _Toc208906272 \h </w:instrText>
       </w:r>
       <w:r>
         <w:rPr>
@@ -2060,47 +2058,6 @@
           <w:noProof/>
         </w:rPr>
         <w:fldChar w:fldCharType="end"/>
-      </w:r>
-    </w:p>
-    <w:p>
-      <w:pPr>
-        <w:spacing w:before="0"/>
-        <w:jc w:val="left"/>
-      </w:pPr>
-      <w:r>
-        <w:fldChar w:fldCharType="end"/>
-      </w:r>
-    </w:p>
-    <w:p>
-      <w:pPr>
-        <w:spacing w:before="0"/>
-        <w:jc w:val="left"/>
-      </w:pPr>
-      <w:r>
-        <w:br w:type="page"/>
-      </w:r>
-    </w:p>
-    <w:p>
-      <w:pPr>
-        <w:spacing w:before="0"/>
-        <w:jc w:val="left"/>
-      </w:pPr>
-    </w:p>
-    <w:p>
-      <w:pPr>
-        <w:spacing w:before="0"/>
-        <w:jc w:val="left"/>
-        <w:rPr>
-          <w:b/>
-          <w:sz w:val="28"/>
-        </w:rPr>
-      </w:pPr>
-      <w:r>
-        <w:rPr>
-          <w:b/>
-          <w:sz w:val="28"/>
-        </w:rPr>
-        <w:t>Table of Figures</w:t>
       </w:r>
     </w:p>
     <w:p>
@@ -2117,37 +2074,28 @@
         </w:rPr>
       </w:pPr>
       <w:r>
+        <w:rPr>
+          <w:noProof/>
+        </w:rPr>
+        <w:t>Table 2 - AHB TLM payload mapping</w:t>
+      </w:r>
+      <w:r>
+        <w:rPr>
+          <w:noProof/>
+        </w:rPr>
+        <w:tab/>
+      </w:r>
+      <w:r>
+        <w:rPr>
+          <w:noProof/>
+        </w:rPr>
         <w:fldChar w:fldCharType="begin"/>
       </w:r>
       <w:r>
-        <w:instrText xml:space="preserve"> TOC \c "Figure" </w:instrText>
-      </w:r>
-      <w:r>
-        <w:fldChar w:fldCharType="separate"/>
-      </w:r>
-      <w:r>
-        <w:rPr>
-          <w:noProof/>
-        </w:rPr>
-        <w:t>Figure 1 - AHB write transfer (single)</w:t>
-      </w:r>
-      <w:r>
-        <w:rPr>
-          <w:noProof/>
-        </w:rPr>
-        <w:tab/>
-      </w:r>
-      <w:r>
-        <w:rPr>
-          <w:noProof/>
-        </w:rPr>
-        <w:fldChar w:fldCharType="begin"/>
-      </w:r>
-      <w:r>
-        <w:rPr>
-          <w:noProof/>
-        </w:rPr>
-        <w:instrText xml:space="preserve"> PAGEREF _Toc208842839 \h </w:instrText>
+        <w:rPr>
+          <w:noProof/>
+        </w:rPr>
+        <w:instrText xml:space="preserve"> PAGEREF _Toc208906273 \h </w:instrText>
       </w:r>
       <w:r>
         <w:rPr>
@@ -2190,7 +2138,7 @@
         <w:rPr>
           <w:noProof/>
         </w:rPr>
-        <w:t>Figure 2 - AHB read burst</w:t>
+        <w:t>Table 3 - APB TLM payload mapping</w:t>
       </w:r>
       <w:r>
         <w:rPr>
@@ -2208,7 +2156,7 @@
         <w:rPr>
           <w:noProof/>
         </w:rPr>
-        <w:instrText xml:space="preserve"> PAGEREF _Toc208842840 \h </w:instrText>
+        <w:instrText xml:space="preserve"> PAGEREF _Toc208906274 \h </w:instrText>
       </w:r>
       <w:r>
         <w:rPr>
@@ -2225,7 +2173,7 @@
         <w:rPr>
           <w:noProof/>
         </w:rPr>
-        <w:t>7</w:t>
+        <w:t>11</w:t>
       </w:r>
       <w:r>
         <w:rPr>
@@ -2251,7 +2199,7 @@
         <w:rPr>
           <w:noProof/>
         </w:rPr>
-        <w:t>Figure 3 - AHB write burst</w:t>
+        <w:t>Table 4 - AXI TLM payload mapping</w:t>
       </w:r>
       <w:r>
         <w:rPr>
@@ -2269,7 +2217,7 @@
         <w:rPr>
           <w:noProof/>
         </w:rPr>
-        <w:instrText xml:space="preserve"> PAGEREF _Toc208842841 \h </w:instrText>
+        <w:instrText xml:space="preserve"> PAGEREF _Toc208906275 \h </w:instrText>
       </w:r>
       <w:r>
         <w:rPr>
@@ -2286,13 +2234,54 @@
         <w:rPr>
           <w:noProof/>
         </w:rPr>
-        <w:t>8</w:t>
+        <w:t>14</w:t>
       </w:r>
       <w:r>
         <w:rPr>
           <w:noProof/>
         </w:rPr>
         <w:fldChar w:fldCharType="end"/>
+      </w:r>
+    </w:p>
+    <w:p>
+      <w:pPr>
+        <w:spacing w:before="0"/>
+        <w:jc w:val="left"/>
+      </w:pPr>
+      <w:r>
+        <w:fldChar w:fldCharType="end"/>
+      </w:r>
+    </w:p>
+    <w:p>
+      <w:pPr>
+        <w:spacing w:before="0"/>
+        <w:jc w:val="left"/>
+      </w:pPr>
+      <w:r>
+        <w:br w:type="page"/>
+      </w:r>
+    </w:p>
+    <w:p>
+      <w:pPr>
+        <w:spacing w:before="0"/>
+        <w:jc w:val="left"/>
+      </w:pPr>
+    </w:p>
+    <w:p>
+      <w:pPr>
+        <w:spacing w:before="0"/>
+        <w:jc w:val="left"/>
+        <w:rPr>
+          <w:b/>
+          <w:sz w:val="28"/>
+        </w:rPr>
+      </w:pPr>
+      <w:r>
+        <w:rPr>
+          <w:b/>
+          <w:sz w:val="28"/>
+        </w:rPr>
+        <w:t>Table of Figures</w:t>
       </w:r>
     </w:p>
     <w:p>
@@ -2309,10 +2298,19 @@
         </w:rPr>
       </w:pPr>
       <w:r>
-        <w:rPr>
-          <w:noProof/>
-        </w:rPr>
-        <w:t>Figure 4 - APB blocking transport delay</w:t>
+        <w:fldChar w:fldCharType="begin"/>
+      </w:r>
+      <w:r>
+        <w:instrText xml:space="preserve"> TOC \c "Figure" </w:instrText>
+      </w:r>
+      <w:r>
+        <w:fldChar w:fldCharType="separate"/>
+      </w:r>
+      <w:r>
+        <w:rPr>
+          <w:noProof/>
+        </w:rPr>
+        <w:t>Figure 1 - AHB write transfer (single)</w:t>
       </w:r>
       <w:r>
         <w:rPr>
@@ -2330,7 +2328,7 @@
         <w:rPr>
           <w:noProof/>
         </w:rPr>
-        <w:instrText xml:space="preserve"> PAGEREF _Toc208842842 \h </w:instrText>
+        <w:instrText xml:space="preserve"> PAGEREF _Toc208906262 \h </w:instrText>
       </w:r>
       <w:r>
         <w:rPr>
@@ -2347,7 +2345,7 @@
         <w:rPr>
           <w:noProof/>
         </w:rPr>
-        <w:t>11</w:t>
+        <w:t>7</w:t>
       </w:r>
       <w:r>
         <w:rPr>
@@ -2373,7 +2371,7 @@
         <w:rPr>
           <w:noProof/>
         </w:rPr>
-        <w:t>Figure 5 - AXI read burst</w:t>
+        <w:t>Figure 2 - AHB read burst</w:t>
       </w:r>
       <w:r>
         <w:rPr>
@@ -2391,7 +2389,7 @@
         <w:rPr>
           <w:noProof/>
         </w:rPr>
-        <w:instrText xml:space="preserve"> PAGEREF _Toc208842843 \h </w:instrText>
+        <w:instrText xml:space="preserve"> PAGEREF _Toc208906263 \h </w:instrText>
       </w:r>
       <w:r>
         <w:rPr>
@@ -2408,7 +2406,7 @@
         <w:rPr>
           <w:noProof/>
         </w:rPr>
-        <w:t>13</w:t>
+        <w:t>8</w:t>
       </w:r>
       <w:r>
         <w:rPr>
@@ -2434,7 +2432,7 @@
         <w:rPr>
           <w:noProof/>
         </w:rPr>
-        <w:t>Figure 6 - AXI overlapping read bursts</w:t>
+        <w:t>Figure 3 - AHB write burst</w:t>
       </w:r>
       <w:r>
         <w:rPr>
@@ -2452,7 +2450,7 @@
         <w:rPr>
           <w:noProof/>
         </w:rPr>
-        <w:instrText xml:space="preserve"> PAGEREF _Toc208842844 \h </w:instrText>
+        <w:instrText xml:space="preserve"> PAGEREF _Toc208906264 \h </w:instrText>
       </w:r>
       <w:r>
         <w:rPr>
@@ -2469,7 +2467,7 @@
         <w:rPr>
           <w:noProof/>
         </w:rPr>
-        <w:t>14</w:t>
+        <w:t>9</w:t>
       </w:r>
       <w:r>
         <w:rPr>
@@ -2495,6 +2493,189 @@
         <w:rPr>
           <w:noProof/>
         </w:rPr>
+        <w:t>Figure 4 - APB blocking transport delay</w:t>
+      </w:r>
+      <w:r>
+        <w:rPr>
+          <w:noProof/>
+        </w:rPr>
+        <w:tab/>
+      </w:r>
+      <w:r>
+        <w:rPr>
+          <w:noProof/>
+        </w:rPr>
+        <w:fldChar w:fldCharType="begin"/>
+      </w:r>
+      <w:r>
+        <w:rPr>
+          <w:noProof/>
+        </w:rPr>
+        <w:instrText xml:space="preserve"> PAGEREF _Toc208906265 \h </w:instrText>
+      </w:r>
+      <w:r>
+        <w:rPr>
+          <w:noProof/>
+        </w:rPr>
+      </w:r>
+      <w:r>
+        <w:rPr>
+          <w:noProof/>
+        </w:rPr>
+        <w:fldChar w:fldCharType="separate"/>
+      </w:r>
+      <w:r>
+        <w:rPr>
+          <w:noProof/>
+        </w:rPr>
+        <w:t>12</w:t>
+      </w:r>
+      <w:r>
+        <w:rPr>
+          <w:noProof/>
+        </w:rPr>
+        <w:fldChar w:fldCharType="end"/>
+      </w:r>
+    </w:p>
+    <w:p>
+      <w:pPr>
+        <w:pStyle w:val="TableofFigures"/>
+        <w:tabs>
+          <w:tab w:val="right" w:leader="dot" w:pos="9629"/>
+        </w:tabs>
+        <w:rPr>
+          <w:rFonts w:asciiTheme="minorHAnsi" w:eastAsiaTheme="minorEastAsia" w:hAnsiTheme="minorHAnsi" w:cstheme="minorBidi"/>
+          <w:noProof/>
+          <w:spacing w:val="0"/>
+          <w:lang w:val="de-DE" w:eastAsia="ja-JP"/>
+        </w:rPr>
+      </w:pPr>
+      <w:r>
+        <w:rPr>
+          <w:noProof/>
+        </w:rPr>
+        <w:t>Figure 5 - AXI read burst</w:t>
+      </w:r>
+      <w:r>
+        <w:rPr>
+          <w:noProof/>
+        </w:rPr>
+        <w:tab/>
+      </w:r>
+      <w:r>
+        <w:rPr>
+          <w:noProof/>
+        </w:rPr>
+        <w:fldChar w:fldCharType="begin"/>
+      </w:r>
+      <w:r>
+        <w:rPr>
+          <w:noProof/>
+        </w:rPr>
+        <w:instrText xml:space="preserve"> PAGEREF _Toc208906266 \h </w:instrText>
+      </w:r>
+      <w:r>
+        <w:rPr>
+          <w:noProof/>
+        </w:rPr>
+      </w:r>
+      <w:r>
+        <w:rPr>
+          <w:noProof/>
+        </w:rPr>
+        <w:fldChar w:fldCharType="separate"/>
+      </w:r>
+      <w:r>
+        <w:rPr>
+          <w:noProof/>
+        </w:rPr>
+        <w:t>15</w:t>
+      </w:r>
+      <w:r>
+        <w:rPr>
+          <w:noProof/>
+        </w:rPr>
+        <w:fldChar w:fldCharType="end"/>
+      </w:r>
+    </w:p>
+    <w:p>
+      <w:pPr>
+        <w:pStyle w:val="TableofFigures"/>
+        <w:tabs>
+          <w:tab w:val="right" w:leader="dot" w:pos="9629"/>
+        </w:tabs>
+        <w:rPr>
+          <w:rFonts w:asciiTheme="minorHAnsi" w:eastAsiaTheme="minorEastAsia" w:hAnsiTheme="minorHAnsi" w:cstheme="minorBidi"/>
+          <w:noProof/>
+          <w:spacing w:val="0"/>
+          <w:lang w:val="de-DE" w:eastAsia="ja-JP"/>
+        </w:rPr>
+      </w:pPr>
+      <w:r>
+        <w:rPr>
+          <w:noProof/>
+        </w:rPr>
+        <w:t>Figure 6 - AXI overlapping read bursts</w:t>
+      </w:r>
+      <w:r>
+        <w:rPr>
+          <w:noProof/>
+        </w:rPr>
+        <w:tab/>
+      </w:r>
+      <w:r>
+        <w:rPr>
+          <w:noProof/>
+        </w:rPr>
+        <w:fldChar w:fldCharType="begin"/>
+      </w:r>
+      <w:r>
+        <w:rPr>
+          <w:noProof/>
+        </w:rPr>
+        <w:instrText xml:space="preserve"> PAGEREF _Toc208906267 \h </w:instrText>
+      </w:r>
+      <w:r>
+        <w:rPr>
+          <w:noProof/>
+        </w:rPr>
+      </w:r>
+      <w:r>
+        <w:rPr>
+          <w:noProof/>
+        </w:rPr>
+        <w:fldChar w:fldCharType="separate"/>
+      </w:r>
+      <w:r>
+        <w:rPr>
+          <w:noProof/>
+        </w:rPr>
+        <w:t>16</w:t>
+      </w:r>
+      <w:r>
+        <w:rPr>
+          <w:noProof/>
+        </w:rPr>
+        <w:fldChar w:fldCharType="end"/>
+      </w:r>
+    </w:p>
+    <w:p>
+      <w:pPr>
+        <w:pStyle w:val="TableofFigures"/>
+        <w:tabs>
+          <w:tab w:val="right" w:leader="dot" w:pos="9629"/>
+        </w:tabs>
+        <w:rPr>
+          <w:rFonts w:asciiTheme="minorHAnsi" w:eastAsiaTheme="minorEastAsia" w:hAnsiTheme="minorHAnsi" w:cstheme="minorBidi"/>
+          <w:noProof/>
+          <w:spacing w:val="0"/>
+          <w:lang w:val="de-DE" w:eastAsia="ja-JP"/>
+        </w:rPr>
+      </w:pPr>
+      <w:r>
+        <w:rPr>
+          <w:noProof/>
+        </w:rPr>
         <w:t>Figure 7 - AXI write burst</w:t>
       </w:r>
       <w:r>
@@ -2513,7 +2694,7 @@
         <w:rPr>
           <w:noProof/>
         </w:rPr>
-        <w:instrText xml:space="preserve"> PAGEREF _Toc208842845 \h </w:instrText>
+        <w:instrText xml:space="preserve"> PAGEREF _Toc208906268 \h </w:instrText>
       </w:r>
       <w:r>
         <w:rPr>
@@ -2530,7 +2711,7 @@
         <w:rPr>
           <w:noProof/>
         </w:rPr>
-        <w:t>15</w:t>
+        <w:t>17</w:t>
       </w:r>
       <w:r>
         <w:rPr>
@@ -2585,42 +2766,42 @@
       <w:pPr>
         <w:pStyle w:val="Heading1"/>
       </w:pPr>
-      <w:bookmarkStart w:id="2" w:name="_Toc208842849"/>
+      <w:bookmarkStart w:id="1" w:name="_Toc208906279"/>
       <w:r>
         <w:t>I</w:t>
       </w:r>
       <w:r>
         <w:t>ntroduction</w:t>
       </w:r>
+      <w:bookmarkEnd w:id="1"/>
+    </w:p>
+    <w:p>
+      <w:pPr>
+        <w:pStyle w:val="Heading2"/>
+        <w:rPr>
+          <w:lang w:val="en-US"/>
+        </w:rPr>
+      </w:pPr>
+      <w:bookmarkStart w:id="2" w:name="_Toc208906280"/>
+      <w:r>
+        <w:rPr>
+          <w:lang w:val="en-US"/>
+        </w:rPr>
+        <w:t xml:space="preserve">Purpose and </w:t>
+      </w:r>
+      <w:r>
+        <w:rPr>
+          <w:lang w:val="en-US"/>
+        </w:rPr>
+        <w:t>S</w:t>
+      </w:r>
+      <w:r>
+        <w:rPr>
+          <w:lang w:val="en-US"/>
+        </w:rPr>
+        <w:t>cope</w:t>
+      </w:r>
       <w:bookmarkEnd w:id="2"/>
-    </w:p>
-    <w:p>
-      <w:pPr>
-        <w:pStyle w:val="Heading2"/>
-        <w:rPr>
-          <w:lang w:val="en-US"/>
-        </w:rPr>
-      </w:pPr>
-      <w:bookmarkStart w:id="3" w:name="_Toc208842850"/>
-      <w:r>
-        <w:rPr>
-          <w:lang w:val="en-US"/>
-        </w:rPr>
-        <w:t xml:space="preserve">Purpose and </w:t>
-      </w:r>
-      <w:r>
-        <w:rPr>
-          <w:lang w:val="en-US"/>
-        </w:rPr>
-        <w:t>S</w:t>
-      </w:r>
-      <w:r>
-        <w:rPr>
-          <w:lang w:val="en-US"/>
-        </w:rPr>
-        <w:t>cope</w:t>
-      </w:r>
-      <w:bookmarkEnd w:id="3"/>
     </w:p>
     <w:p>
       <w:pPr>
@@ -2664,7 +2845,13 @@
         <w:rPr>
           <w:lang w:val="en-US"/>
         </w:rPr>
-        <w:t>the IP interconnect infrastructure of the library.</w:t>
+        <w:t>the IP interconnec</w:t>
+      </w:r>
+      <w:r>
+        <w:rPr>
+          <w:lang w:val="en-US"/>
+        </w:rPr>
+        <w:t>t infrastructure of the library, particularly the modeling of the AMBA protocol at loosely timed and approximately timed levels of abstraction.</w:t>
       </w:r>
     </w:p>
     <w:p>
@@ -2674,14 +2861,14 @@
           <w:lang w:val="en-US"/>
         </w:rPr>
       </w:pPr>
-      <w:bookmarkStart w:id="4" w:name="_Toc208842851"/>
+      <w:bookmarkStart w:id="3" w:name="_Toc208906281"/>
       <w:r>
         <w:rPr>
           <w:lang w:val="en-US"/>
         </w:rPr>
         <w:t>Revisions</w:t>
       </w:r>
-      <w:bookmarkEnd w:id="4"/>
+      <w:bookmarkEnd w:id="3"/>
     </w:p>
     <w:p>
       <w:pPr>
@@ -2881,6 +3068,12 @@
                 <w:sz w:val="20"/>
               </w:rPr>
               <w:t xml:space="preserve"> version</w:t>
+            </w:r>
+            <w:r>
+              <w:rPr>
+                <w:sz w:val="20"/>
+              </w:rPr>
+              <w:t xml:space="preserve"> of document</w:t>
             </w:r>
           </w:p>
         </w:tc>
@@ -3018,7 +3211,7 @@
           <w:sz w:val="20"/>
         </w:rPr>
       </w:pPr>
-      <w:bookmarkStart w:id="5" w:name="_Toc208814021"/>
+      <w:bookmarkStart w:id="4" w:name="_Toc208906272"/>
       <w:r>
         <w:rPr>
           <w:sz w:val="20"/>
@@ -3062,7 +3255,7 @@
         </w:rPr>
         <w:t xml:space="preserve"> - Revisions of this document</w:t>
       </w:r>
-      <w:bookmarkEnd w:id="5"/>
+      <w:bookmarkEnd w:id="4"/>
     </w:p>
     <w:p>
       <w:pPr>
@@ -3077,85 +3270,196 @@
       <w:pPr>
         <w:pStyle w:val="Heading1"/>
       </w:pPr>
-      <w:bookmarkStart w:id="6" w:name="_Toc208842852"/>
+      <w:bookmarkStart w:id="5" w:name="_Toc208906282"/>
       <w:r>
         <w:lastRenderedPageBreak/>
         <w:t>AMBA interconnect</w:t>
       </w:r>
+      <w:bookmarkEnd w:id="5"/>
+    </w:p>
+    <w:p>
+      <w:r>
+        <w:t>Almost all components of the library are equipped with an AMBA interface. At TLM level these interfaces are represented by sockets, which are customized for interchanging payload of a certain format. The AMBA sockets used for modeling the SoCRocket communication inte</w:t>
+      </w:r>
+      <w:r>
+        <w:t>rfaces are supplied by a TLM AMBA Modeling Kit, which has been developed under the roof of GreenSoCs. The kit is distributed by Carbon Design Systems Inc. and can be freely downloaded and used. For instructions please see the SoCRocket User Manual.</w:t>
+      </w:r>
+    </w:p>
+    <w:p>
+      <w:pPr>
+        <w:pStyle w:val="Heading2"/>
+        <w:rPr>
+          <w:lang w:val="en-US"/>
+        </w:rPr>
+      </w:pPr>
+      <w:bookmarkStart w:id="6" w:name="_Toc208906283"/>
+      <w:r>
+        <w:rPr>
+          <w:lang w:val="en-US"/>
+        </w:rPr>
+        <w:t>AHB Modeling</w:t>
+      </w:r>
       <w:bookmarkEnd w:id="6"/>
     </w:p>
     <w:p>
       <w:r>
-        <w:t>Almost all components of the library are equipped with an AMBA interface. At TLM level these interfaces are represented by sockets, which are customized for interchanging payload of a certain format. The AMBA sockets used for modeling the SoCRocket communication inte</w:t>
-      </w:r>
-      <w:r>
-        <w:t>rfaces are supplied by a TLM AMBA Modeling Kit, which has been developed under the roof of GreenSoCs. The kit is distributed by Carbon Design Systems Inc. and can be freely downloaded and used. For instructions please see the SoCRocket User Manual.</w:t>
-      </w:r>
-    </w:p>
-    <w:p>
-      <w:pPr>
-        <w:pStyle w:val="Heading2"/>
-        <w:rPr>
-          <w:lang w:val="en-US"/>
-        </w:rPr>
-      </w:pPr>
-      <w:bookmarkStart w:id="7" w:name="_Toc208842853"/>
-      <w:r>
-        <w:rPr>
-          <w:lang w:val="en-US"/>
-        </w:rPr>
-        <w:t>AHB Modeling</w:t>
+        <w:t xml:space="preserve">The AHB protocol is modeled at </w:t>
+      </w:r>
+      <w:r>
+        <w:t xml:space="preserve">loosely timed and </w:t>
+      </w:r>
+      <w:r>
+        <w:t xml:space="preserve">approximately timed level of abstraction. Focus is on high-level, functionally accurate transaction modeling. Low-level signals such as, for example, channel handshakes are not important at this level. </w:t>
+      </w:r>
+      <w:r>
+        <w:t>Modeling the AHB protocol at transaction level requires a customized payload (</w:t>
+      </w:r>
+      <w:r>
+        <w:fldChar w:fldCharType="begin"/>
+      </w:r>
+      <w:r>
+        <w:instrText xml:space="preserve"> REF _Ref208905457 \r \h </w:instrText>
+      </w:r>
+      <w:r>
+        <w:fldChar w:fldCharType="separate"/>
+      </w:r>
+      <w:r>
+        <w:t>2.1.1</w:t>
+      </w:r>
+      <w:r>
+        <w:fldChar w:fldCharType="end"/>
+      </w:r>
+      <w:r>
+        <w:t>) and a mapping of TLM phases to protocol synchronization points (</w:t>
+      </w:r>
+      <w:r>
+        <w:fldChar w:fldCharType="begin"/>
+      </w:r>
+      <w:r>
+        <w:instrText xml:space="preserve"> REF _Ref208905467 \r \h </w:instrText>
+      </w:r>
+      <w:r>
+        <w:fldChar w:fldCharType="separate"/>
+      </w:r>
+      <w:r>
+        <w:t>2.1.2</w:t>
+      </w:r>
+      <w:r>
+        <w:fldChar w:fldCharType="end"/>
+      </w:r>
+      <w:r>
+        <w:t>).</w:t>
+      </w:r>
+    </w:p>
+    <w:p>
+      <w:pPr>
+        <w:pStyle w:val="Heading3"/>
+      </w:pPr>
+      <w:bookmarkStart w:id="7" w:name="_Ref208905457"/>
+      <w:bookmarkStart w:id="8" w:name="_Toc208906284"/>
+      <w:r>
+        <w:t>AHB Payload</w:t>
       </w:r>
       <w:bookmarkEnd w:id="7"/>
-    </w:p>
-    <w:p>
-      <w:pPr>
-        <w:pStyle w:val="Heading3"/>
-      </w:pPr>
-      <w:bookmarkStart w:id="8" w:name="_Toc208842854"/>
-      <w:r>
-        <w:t>AHB Payload</w:t>
-      </w:r>
       <w:bookmarkEnd w:id="8"/>
+    </w:p>
+    <w:p>
+      <w:r>
+        <w:t>For modeling AHB bus communication transfer information is either mapped to fields of the TLM generic payload or to a sub-set of the payload extensions provided by the Carbon/GreenSoCs TLM AMBA Modeling Kit (</w:t>
+      </w:r>
+      <w:r>
+        <w:fldChar w:fldCharType="begin"/>
+      </w:r>
+      <w:r>
+        <w:instrText xml:space="preserve"> REF _Ref208905286 \h </w:instrText>
+      </w:r>
+      <w:r>
+        <w:fldChar w:fldCharType="separate"/>
+      </w:r>
+      <w:r>
+        <w:t xml:space="preserve">Table </w:t>
+      </w:r>
+      <w:r>
+        <w:rPr>
+          <w:noProof/>
+        </w:rPr>
+        <w:t>2</w:t>
+      </w:r>
+      <w:r>
+        <w:fldChar w:fldCharType="end"/>
+      </w:r>
+      <w:r>
+        <w:t>).</w:t>
+      </w:r>
+    </w:p>
+    <w:p>
+      <w:pPr>
+        <w:pStyle w:val="NormalIndent"/>
+      </w:pPr>
     </w:p>
     <w:tbl>
       <w:tblPr>
         <w:tblStyle w:val="TableGrid"/>
         <w:tblW w:w="0" w:type="auto"/>
+        <w:tblInd w:w="108" w:type="dxa"/>
         <w:tblLook w:val="04A0" w:firstRow="1" w:lastRow="0" w:firstColumn="1" w:lastColumn="0" w:noHBand="0" w:noVBand="1"/>
       </w:tblPr>
       <w:tblGrid>
-        <w:gridCol w:w="3285"/>
-        <w:gridCol w:w="3285"/>
-        <w:gridCol w:w="3285"/>
+        <w:gridCol w:w="2594"/>
+        <w:gridCol w:w="2761"/>
+        <w:gridCol w:w="4392"/>
       </w:tblGrid>
       <w:tr>
         <w:tc>
           <w:tcPr>
-            <w:tcW w:w="3285" w:type="dxa"/>
+            <w:tcW w:w="2594" w:type="dxa"/>
           </w:tcPr>
           <w:p>
-            <w:r>
+            <w:pPr>
+              <w:rPr>
+                <w:b/>
+              </w:rPr>
+            </w:pPr>
+            <w:r>
+              <w:rPr>
+                <w:b/>
+              </w:rPr>
               <w:t>AHB Signal</w:t>
             </w:r>
           </w:p>
         </w:tc>
         <w:tc>
           <w:tcPr>
-            <w:tcW w:w="3285" w:type="dxa"/>
+            <w:tcW w:w="2761" w:type="dxa"/>
           </w:tcPr>
           <w:p>
-            <w:r>
+            <w:pPr>
+              <w:rPr>
+                <w:b/>
+              </w:rPr>
+            </w:pPr>
+            <w:r>
+              <w:rPr>
+                <w:b/>
+              </w:rPr>
               <w:t>Description</w:t>
             </w:r>
           </w:p>
         </w:tc>
         <w:tc>
           <w:tcPr>
-            <w:tcW w:w="3285" w:type="dxa"/>
+            <w:tcW w:w="4392" w:type="dxa"/>
           </w:tcPr>
           <w:p>
-            <w:r>
+            <w:pPr>
+              <w:rPr>
+                <w:b/>
+              </w:rPr>
+            </w:pPr>
+            <w:r>
+              <w:rPr>
+                <w:b/>
+              </w:rPr>
               <w:t>Mapping</w:t>
             </w:r>
           </w:p>
@@ -3164,218 +3468,785 @@
       <w:tr>
         <w:tc>
           <w:tcPr>
-            <w:tcW w:w="3285" w:type="dxa"/>
+            <w:tcW w:w="2594" w:type="dxa"/>
           </w:tcPr>
-          <w:p/>
+          <w:p>
+            <w:r>
+              <w:t>HMASTER</w:t>
+            </w:r>
+          </w:p>
         </w:tc>
         <w:tc>
           <w:tcPr>
-            <w:tcW w:w="3285" w:type="dxa"/>
+            <w:tcW w:w="2761" w:type="dxa"/>
           </w:tcPr>
-          <w:p/>
+          <w:p>
+            <w:pPr>
+              <w:jc w:val="left"/>
+            </w:pPr>
+            <w:r>
+              <w:t>ID of the AHB master the initializes the transaction</w:t>
+            </w:r>
+          </w:p>
         </w:tc>
         <w:tc>
           <w:tcPr>
-            <w:tcW w:w="3285" w:type="dxa"/>
+            <w:tcW w:w="4392" w:type="dxa"/>
           </w:tcPr>
-          <w:p/>
+          <w:p>
+            <w:proofErr w:type="spellStart"/>
+            <w:proofErr w:type="gramStart"/>
+            <w:r>
+              <w:t>amba</w:t>
+            </w:r>
+            <w:proofErr w:type="gramEnd"/>
+            <w:r>
+              <w:t>_</w:t>
+            </w:r>
+            <w:r>
+              <w:t>ext</w:t>
+            </w:r>
+            <w:proofErr w:type="spellEnd"/>
+            <w:r>
+              <w:t>::</w:t>
+            </w:r>
+            <w:proofErr w:type="spellStart"/>
+            <w:r>
+              <w:t>amba_ID</w:t>
+            </w:r>
+            <w:proofErr w:type="spellEnd"/>
+          </w:p>
         </w:tc>
       </w:tr>
       <w:tr>
         <w:tc>
           <w:tcPr>
-            <w:tcW w:w="3285" w:type="dxa"/>
+            <w:tcW w:w="2594" w:type="dxa"/>
           </w:tcPr>
-          <w:p/>
+          <w:p>
+            <w:r>
+              <w:t>HADDR</w:t>
+            </w:r>
+          </w:p>
         </w:tc>
         <w:tc>
           <w:tcPr>
-            <w:tcW w:w="3285" w:type="dxa"/>
+            <w:tcW w:w="2761" w:type="dxa"/>
           </w:tcPr>
-          <w:p/>
+          <w:p>
+            <w:pPr>
+              <w:jc w:val="left"/>
+            </w:pPr>
+            <w:r>
+              <w:t>Target address of the transaction</w:t>
+            </w:r>
+          </w:p>
         </w:tc>
         <w:tc>
           <w:tcPr>
-            <w:tcW w:w="3285" w:type="dxa"/>
+            <w:tcW w:w="4392" w:type="dxa"/>
           </w:tcPr>
-          <w:p/>
+          <w:p>
+            <w:proofErr w:type="spellStart"/>
+            <w:proofErr w:type="gramStart"/>
+            <w:r>
+              <w:t>tlm</w:t>
+            </w:r>
+            <w:proofErr w:type="gramEnd"/>
+            <w:r>
+              <w:t>_generic_payload</w:t>
+            </w:r>
+            <w:proofErr w:type="spellEnd"/>
+            <w:r>
+              <w:t>::address</w:t>
+            </w:r>
+          </w:p>
         </w:tc>
       </w:tr>
       <w:tr>
         <w:tc>
           <w:tcPr>
-            <w:tcW w:w="3285" w:type="dxa"/>
+            <w:tcW w:w="2594" w:type="dxa"/>
           </w:tcPr>
-          <w:p/>
+          <w:p>
+            <w:r>
+              <w:t>HTRANS</w:t>
+            </w:r>
+          </w:p>
         </w:tc>
         <w:tc>
           <w:tcPr>
-            <w:tcW w:w="3285" w:type="dxa"/>
+            <w:tcW w:w="2761" w:type="dxa"/>
           </w:tcPr>
-          <w:p/>
+          <w:p>
+            <w:pPr>
+              <w:jc w:val="left"/>
+            </w:pPr>
+            <w:r>
+              <w:t xml:space="preserve">Type of current transfer: </w:t>
+            </w:r>
+            <w:proofErr w:type="spellStart"/>
+            <w:r>
+              <w:t>nonseq</w:t>
+            </w:r>
+            <w:proofErr w:type="spellEnd"/>
+            <w:r>
+              <w:t xml:space="preserve">, </w:t>
+            </w:r>
+            <w:proofErr w:type="spellStart"/>
+            <w:r>
+              <w:t>seq</w:t>
+            </w:r>
+            <w:proofErr w:type="spellEnd"/>
+            <w:r>
+              <w:t>, busy</w:t>
+            </w:r>
+          </w:p>
         </w:tc>
         <w:tc>
           <w:tcPr>
-            <w:tcW w:w="3285" w:type="dxa"/>
+            <w:tcW w:w="4392" w:type="dxa"/>
           </w:tcPr>
-          <w:p/>
+          <w:p>
+            <w:r>
+              <w:t>Burst implicitly identified by length of payload.</w:t>
+            </w:r>
+          </w:p>
+          <w:p>
+            <w:proofErr w:type="spellStart"/>
+            <w:proofErr w:type="gramStart"/>
+            <w:r>
+              <w:t>tlm</w:t>
+            </w:r>
+            <w:proofErr w:type="gramEnd"/>
+            <w:r>
+              <w:t>_generic_payload</w:t>
+            </w:r>
+            <w:proofErr w:type="spellEnd"/>
+            <w:r>
+              <w:t>::</w:t>
+            </w:r>
+            <w:proofErr w:type="spellStart"/>
+            <w:r>
+              <w:t>data_length</w:t>
+            </w:r>
+            <w:proofErr w:type="spellEnd"/>
+          </w:p>
         </w:tc>
       </w:tr>
       <w:tr>
         <w:tc>
           <w:tcPr>
-            <w:tcW w:w="3285" w:type="dxa"/>
+            <w:tcW w:w="2594" w:type="dxa"/>
           </w:tcPr>
-          <w:p/>
+          <w:p>
+            <w:r>
+              <w:t>HWRITE</w:t>
+            </w:r>
+          </w:p>
         </w:tc>
         <w:tc>
           <w:tcPr>
-            <w:tcW w:w="3285" w:type="dxa"/>
+            <w:tcW w:w="2761" w:type="dxa"/>
           </w:tcPr>
-          <w:p/>
+          <w:p>
+            <w:pPr>
+              <w:jc w:val="left"/>
+            </w:pPr>
+            <w:r>
+              <w:t>Write or read transfer</w:t>
+            </w:r>
+          </w:p>
         </w:tc>
         <w:tc>
           <w:tcPr>
-            <w:tcW w:w="3285" w:type="dxa"/>
+            <w:tcW w:w="4392" w:type="dxa"/>
           </w:tcPr>
-          <w:p/>
+          <w:p>
+            <w:proofErr w:type="spellStart"/>
+            <w:proofErr w:type="gramStart"/>
+            <w:r>
+              <w:t>tlm</w:t>
+            </w:r>
+            <w:proofErr w:type="gramEnd"/>
+            <w:r>
+              <w:t>_generic_payload</w:t>
+            </w:r>
+            <w:proofErr w:type="spellEnd"/>
+            <w:r>
+              <w:t>::</w:t>
+            </w:r>
+            <w:proofErr w:type="spellStart"/>
+            <w:r>
+              <w:t>tlm_command</w:t>
+            </w:r>
+            <w:proofErr w:type="spellEnd"/>
+          </w:p>
         </w:tc>
       </w:tr>
       <w:tr>
         <w:tc>
           <w:tcPr>
-            <w:tcW w:w="3285" w:type="dxa"/>
+            <w:tcW w:w="2594" w:type="dxa"/>
           </w:tcPr>
-          <w:p/>
+          <w:p>
+            <w:r>
+              <w:t>HSIZE</w:t>
+            </w:r>
+          </w:p>
         </w:tc>
         <w:tc>
           <w:tcPr>
-            <w:tcW w:w="3285" w:type="dxa"/>
+            <w:tcW w:w="2761" w:type="dxa"/>
           </w:tcPr>
-          <w:p/>
+          <w:p>
+            <w:pPr>
+              <w:jc w:val="left"/>
+            </w:pPr>
+            <w:r>
+              <w:t>Size of the transfer in bytes</w:t>
+            </w:r>
+          </w:p>
         </w:tc>
         <w:tc>
           <w:tcPr>
-            <w:tcW w:w="3285" w:type="dxa"/>
+            <w:tcW w:w="4392" w:type="dxa"/>
           </w:tcPr>
-          <w:p/>
+          <w:p>
+            <w:proofErr w:type="spellStart"/>
+            <w:proofErr w:type="gramStart"/>
+            <w:r>
+              <w:t>tlm</w:t>
+            </w:r>
+            <w:proofErr w:type="gramEnd"/>
+            <w:r>
+              <w:t>_generic_payload</w:t>
+            </w:r>
+            <w:proofErr w:type="spellEnd"/>
+            <w:r>
+              <w:t>::</w:t>
+            </w:r>
+            <w:proofErr w:type="spellStart"/>
+            <w:r>
+              <w:t>data_length</w:t>
+            </w:r>
+            <w:proofErr w:type="spellEnd"/>
+          </w:p>
         </w:tc>
       </w:tr>
       <w:tr>
         <w:tc>
           <w:tcPr>
-            <w:tcW w:w="3285" w:type="dxa"/>
+            <w:tcW w:w="2594" w:type="dxa"/>
           </w:tcPr>
-          <w:p/>
+          <w:p>
+            <w:r>
+              <w:t>HBURST</w:t>
+            </w:r>
+          </w:p>
         </w:tc>
         <w:tc>
           <w:tcPr>
-            <w:tcW w:w="3285" w:type="dxa"/>
+            <w:tcW w:w="2761" w:type="dxa"/>
           </w:tcPr>
-          <w:p/>
+          <w:p>
+            <w:pPr>
+              <w:jc w:val="left"/>
+            </w:pPr>
+            <w:r>
+              <w:t>Type of burst (e.g. incremental, wrapping)</w:t>
+            </w:r>
+          </w:p>
         </w:tc>
         <w:tc>
           <w:tcPr>
-            <w:tcW w:w="3285" w:type="dxa"/>
+            <w:tcW w:w="4392" w:type="dxa"/>
           </w:tcPr>
-          <w:p/>
+          <w:p>
+            <w:r>
+              <w:t>Burst implicitly identified by length of payload.</w:t>
+            </w:r>
+          </w:p>
+          <w:p>
+            <w:proofErr w:type="spellStart"/>
+            <w:proofErr w:type="gramStart"/>
+            <w:r>
+              <w:t>tlm</w:t>
+            </w:r>
+            <w:proofErr w:type="gramEnd"/>
+            <w:r>
+              <w:t>_generic_payload</w:t>
+            </w:r>
+            <w:proofErr w:type="spellEnd"/>
+            <w:r>
+              <w:t>::</w:t>
+            </w:r>
+            <w:proofErr w:type="spellStart"/>
+            <w:r>
+              <w:t>data_length</w:t>
+            </w:r>
+            <w:proofErr w:type="spellEnd"/>
+          </w:p>
         </w:tc>
       </w:tr>
       <w:tr>
         <w:tc>
           <w:tcPr>
-            <w:tcW w:w="3285" w:type="dxa"/>
+            <w:tcW w:w="2594" w:type="dxa"/>
           </w:tcPr>
-          <w:p/>
+          <w:p>
+            <w:r>
+              <w:t>HPROT</w:t>
+            </w:r>
+          </w:p>
         </w:tc>
         <w:tc>
           <w:tcPr>
-            <w:tcW w:w="3285" w:type="dxa"/>
+            <w:tcW w:w="2761" w:type="dxa"/>
           </w:tcPr>
-          <w:p/>
+          <w:p>
+            <w:pPr>
+              <w:jc w:val="left"/>
+            </w:pPr>
+            <w:r>
+              <w:t>Protection against illegal transactions</w:t>
+            </w:r>
+          </w:p>
         </w:tc>
         <w:tc>
           <w:tcPr>
-            <w:tcW w:w="3285" w:type="dxa"/>
+            <w:tcW w:w="4392" w:type="dxa"/>
           </w:tcPr>
-          <w:p/>
+          <w:p>
+            <w:proofErr w:type="spellStart"/>
+            <w:proofErr w:type="gramStart"/>
+            <w:r>
+              <w:t>cacheability</w:t>
+            </w:r>
+            <w:proofErr w:type="spellEnd"/>
+            <w:proofErr w:type="gramEnd"/>
+            <w:r>
+              <w:t xml:space="preserve">: </w:t>
+            </w:r>
+            <w:proofErr w:type="spellStart"/>
+            <w:r>
+              <w:t>amba_</w:t>
+            </w:r>
+            <w:r>
+              <w:t>ext</w:t>
+            </w:r>
+            <w:proofErr w:type="spellEnd"/>
+            <w:r>
+              <w:t>::cacheable</w:t>
+            </w:r>
+          </w:p>
+          <w:p>
+            <w:pPr>
+              <w:jc w:val="left"/>
+            </w:pPr>
+            <w:proofErr w:type="gramStart"/>
+            <w:r>
+              <w:t>not</w:t>
+            </w:r>
+            <w:proofErr w:type="gramEnd"/>
+            <w:r>
+              <w:t xml:space="preserve"> supported: </w:t>
+            </w:r>
+            <w:proofErr w:type="spellStart"/>
+            <w:r>
+              <w:t>instr</w:t>
+            </w:r>
+            <w:proofErr w:type="spellEnd"/>
+            <w:r>
+              <w:t xml:space="preserve">/data access, normal/privileged access, </w:t>
+            </w:r>
+            <w:proofErr w:type="spellStart"/>
+            <w:r>
+              <w:lastRenderedPageBreak/>
+              <w:t>bufferable</w:t>
+            </w:r>
+            <w:proofErr w:type="spellEnd"/>
+          </w:p>
         </w:tc>
       </w:tr>
       <w:tr>
         <w:tc>
           <w:tcPr>
-            <w:tcW w:w="3285" w:type="dxa"/>
+            <w:tcW w:w="2594" w:type="dxa"/>
           </w:tcPr>
-          <w:p/>
+          <w:p>
+            <w:r>
+              <w:lastRenderedPageBreak/>
+              <w:t>HWDATA</w:t>
+            </w:r>
+          </w:p>
         </w:tc>
         <w:tc>
           <w:tcPr>
-            <w:tcW w:w="3285" w:type="dxa"/>
+            <w:tcW w:w="2761" w:type="dxa"/>
           </w:tcPr>
-          <w:p/>
+          <w:p>
+            <w:r>
+              <w:t>Write data</w:t>
+            </w:r>
+          </w:p>
         </w:tc>
         <w:tc>
           <w:tcPr>
-            <w:tcW w:w="3285" w:type="dxa"/>
+            <w:tcW w:w="4392" w:type="dxa"/>
           </w:tcPr>
-          <w:p/>
+          <w:p>
+            <w:proofErr w:type="spellStart"/>
+            <w:proofErr w:type="gramStart"/>
+            <w:r>
+              <w:t>tlm</w:t>
+            </w:r>
+            <w:proofErr w:type="gramEnd"/>
+            <w:r>
+              <w:t>_generic_payload</w:t>
+            </w:r>
+            <w:proofErr w:type="spellEnd"/>
+            <w:r>
+              <w:t>::</w:t>
+            </w:r>
+            <w:proofErr w:type="spellStart"/>
+            <w:r>
+              <w:t>data_ptr</w:t>
+            </w:r>
+            <w:proofErr w:type="spellEnd"/>
+          </w:p>
         </w:tc>
       </w:tr>
       <w:tr>
         <w:tc>
           <w:tcPr>
-            <w:tcW w:w="3285" w:type="dxa"/>
+            <w:tcW w:w="2594" w:type="dxa"/>
           </w:tcPr>
-          <w:p/>
+          <w:p>
+            <w:r>
+              <w:t>HRDATA</w:t>
+            </w:r>
+          </w:p>
         </w:tc>
         <w:tc>
           <w:tcPr>
-            <w:tcW w:w="3285" w:type="dxa"/>
+            <w:tcW w:w="2761" w:type="dxa"/>
           </w:tcPr>
-          <w:p/>
+          <w:p>
+            <w:r>
+              <w:t>Read data</w:t>
+            </w:r>
+          </w:p>
         </w:tc>
         <w:tc>
           <w:tcPr>
-            <w:tcW w:w="3285" w:type="dxa"/>
+            <w:tcW w:w="4392" w:type="dxa"/>
           </w:tcPr>
-          <w:p/>
+          <w:p>
+            <w:proofErr w:type="spellStart"/>
+            <w:proofErr w:type="gramStart"/>
+            <w:r>
+              <w:t>tlm</w:t>
+            </w:r>
+            <w:proofErr w:type="gramEnd"/>
+            <w:r>
+              <w:t>_generic_payload</w:t>
+            </w:r>
+            <w:proofErr w:type="spellEnd"/>
+            <w:r>
+              <w:t>::</w:t>
+            </w:r>
+            <w:proofErr w:type="spellStart"/>
+            <w:r>
+              <w:t>data_ptr</w:t>
+            </w:r>
+            <w:proofErr w:type="spellEnd"/>
+          </w:p>
+        </w:tc>
+      </w:tr>
+      <w:tr>
+        <w:tc>
+          <w:tcPr>
+            <w:tcW w:w="2594" w:type="dxa"/>
+          </w:tcPr>
+          <w:p>
+            <w:r>
+              <w:t>HRESP</w:t>
+            </w:r>
+          </w:p>
+        </w:tc>
+        <w:tc>
+          <w:tcPr>
+            <w:tcW w:w="2761" w:type="dxa"/>
+          </w:tcPr>
+          <w:p>
+            <w:r>
+              <w:t>Transfer response</w:t>
+            </w:r>
+          </w:p>
+        </w:tc>
+        <w:tc>
+          <w:tcPr>
+            <w:tcW w:w="4392" w:type="dxa"/>
+          </w:tcPr>
+          <w:p>
+            <w:proofErr w:type="spellStart"/>
+            <w:proofErr w:type="gramStart"/>
+            <w:r>
+              <w:t>tlm</w:t>
+            </w:r>
+            <w:proofErr w:type="gramEnd"/>
+            <w:r>
+              <w:t>_generic_payload</w:t>
+            </w:r>
+            <w:proofErr w:type="spellEnd"/>
+            <w:r>
+              <w:t>::</w:t>
+            </w:r>
+            <w:proofErr w:type="spellStart"/>
+            <w:r>
+              <w:t>tlm_response</w:t>
+            </w:r>
+            <w:proofErr w:type="spellEnd"/>
+          </w:p>
+        </w:tc>
+      </w:tr>
+      <w:tr>
+        <w:tc>
+          <w:tcPr>
+            <w:tcW w:w="2594" w:type="dxa"/>
+          </w:tcPr>
+          <w:p>
+            <w:r>
+              <w:t>HLOCK</w:t>
+            </w:r>
+          </w:p>
+        </w:tc>
+        <w:tc>
+          <w:tcPr>
+            <w:tcW w:w="2761" w:type="dxa"/>
+          </w:tcPr>
+          <w:p>
+            <w:pPr>
+              <w:jc w:val="left"/>
+            </w:pPr>
+            <w:r>
+              <w:t>Indicates that master requires locked access to bus</w:t>
+            </w:r>
+          </w:p>
+        </w:tc>
+        <w:tc>
+          <w:tcPr>
+            <w:tcW w:w="4392" w:type="dxa"/>
+          </w:tcPr>
+          <w:p>
+            <w:proofErr w:type="spellStart"/>
+            <w:proofErr w:type="gramStart"/>
+            <w:r>
+              <w:t>amba</w:t>
+            </w:r>
+            <w:proofErr w:type="gramEnd"/>
+            <w:r>
+              <w:t>_ext</w:t>
+            </w:r>
+            <w:proofErr w:type="spellEnd"/>
+            <w:r>
+              <w:t>::lock</w:t>
+            </w:r>
+          </w:p>
+        </w:tc>
+      </w:tr>
+      <w:tr>
+        <w:tc>
+          <w:tcPr>
+            <w:tcW w:w="2594" w:type="dxa"/>
+          </w:tcPr>
+          <w:p>
+            <w:r>
+              <w:t>HSPLIT</w:t>
+            </w:r>
+          </w:p>
+        </w:tc>
+        <w:tc>
+          <w:tcPr>
+            <w:tcW w:w="2761" w:type="dxa"/>
+          </w:tcPr>
+          <w:p>
+            <w:pPr>
+              <w:jc w:val="left"/>
+            </w:pPr>
+            <w:r>
+              <w:t>Indicates split transfer</w:t>
+            </w:r>
+          </w:p>
+        </w:tc>
+        <w:tc>
+          <w:tcPr>
+            <w:tcW w:w="4392" w:type="dxa"/>
+          </w:tcPr>
+          <w:p>
+            <w:proofErr w:type="gramStart"/>
+            <w:r>
+              <w:t>not</w:t>
+            </w:r>
+            <w:proofErr w:type="gramEnd"/>
+            <w:r>
+              <w:t xml:space="preserve"> supported</w:t>
+            </w:r>
+          </w:p>
+        </w:tc>
+      </w:tr>
+      <w:tr>
+        <w:tc>
+          <w:tcPr>
+            <w:tcW w:w="2594" w:type="dxa"/>
+          </w:tcPr>
+          <w:p>
+            <w:r>
+              <w:t>HREADY</w:t>
+            </w:r>
+          </w:p>
+        </w:tc>
+        <w:tc>
+          <w:tcPr>
+            <w:tcW w:w="2761" w:type="dxa"/>
+          </w:tcPr>
+          <w:p>
+            <w:pPr>
+              <w:jc w:val="left"/>
+            </w:pPr>
+            <w:r>
+              <w:t>Target ready to receive/send data</w:t>
+            </w:r>
+          </w:p>
+        </w:tc>
+        <w:tc>
+          <w:tcPr>
+            <w:tcW w:w="4392" w:type="dxa"/>
+          </w:tcPr>
+          <w:p>
+            <w:pPr>
+              <w:jc w:val="left"/>
+            </w:pPr>
+            <w:r>
+              <w:t>Low cycles are modeled by delaying BEGIN_RESP</w:t>
+            </w:r>
+          </w:p>
+        </w:tc>
+      </w:tr>
+      <w:tr>
+        <w:tc>
+          <w:tcPr>
+            <w:tcW w:w="2594" w:type="dxa"/>
+          </w:tcPr>
+          <w:p>
+            <w:r>
+              <w:t>HVALID</w:t>
+            </w:r>
+          </w:p>
+        </w:tc>
+        <w:tc>
+          <w:tcPr>
+            <w:tcW w:w="2761" w:type="dxa"/>
+          </w:tcPr>
+          <w:p>
+            <w:r>
+              <w:t>Initiator ready to receive/send data</w:t>
+            </w:r>
+          </w:p>
+        </w:tc>
+        <w:tc>
+          <w:tcPr>
+            <w:tcW w:w="4392" w:type="dxa"/>
+          </w:tcPr>
+          <w:p>
+            <w:pPr>
+              <w:keepNext/>
+            </w:pPr>
+            <w:r>
+              <w:t>Low cycles are modeled by delaying END_RESP</w:t>
+            </w:r>
+          </w:p>
         </w:tc>
       </w:tr>
     </w:tbl>
+    <w:p>
+      <w:pPr>
+        <w:pStyle w:val="Caption"/>
+        <w:jc w:val="center"/>
+      </w:pPr>
+      <w:bookmarkStart w:id="9" w:name="_Ref208905286"/>
+      <w:bookmarkStart w:id="10" w:name="_Toc208906273"/>
+      <w:r>
+        <w:t xml:space="preserve">Table </w:t>
+      </w:r>
+      <w:r>
+        <w:fldChar w:fldCharType="begin"/>
+      </w:r>
+      <w:r>
+        <w:instrText xml:space="preserve"> SEQ Table \* ARABIC </w:instrText>
+      </w:r>
+      <w:r>
+        <w:fldChar w:fldCharType="separate"/>
+      </w:r>
+      <w:r>
+        <w:rPr>
+          <w:noProof/>
+        </w:rPr>
+        <w:t>2</w:t>
+      </w:r>
+      <w:r>
+        <w:fldChar w:fldCharType="end"/>
+      </w:r>
+      <w:bookmarkEnd w:id="9"/>
+      <w:r>
+        <w:t xml:space="preserve"> - AHB TLM payload mapping</w:t>
+      </w:r>
+      <w:bookmarkEnd w:id="10"/>
+    </w:p>
+    <w:p>
+      <w:pPr>
+        <w:pStyle w:val="Heading3"/>
+      </w:pPr>
+      <w:bookmarkStart w:id="11" w:name="_Ref208905467"/>
+      <w:bookmarkStart w:id="12" w:name="_Toc208906285"/>
+      <w:r>
+        <w:t>AHB Protocol mapping</w:t>
+      </w:r>
+      <w:bookmarkEnd w:id="11"/>
+      <w:bookmarkEnd w:id="12"/>
+    </w:p>
+    <w:p>
+      <w:pPr>
+        <w:pStyle w:val="Heading4"/>
+      </w:pPr>
+      <w:r>
+        <w:t>LT Abstraction</w:t>
+      </w:r>
+    </w:p>
+    <w:p>
+      <w:r>
+        <w:t>At LT abstraction AHB transfers are modeled using plain TLM 2.0 blocking transfer calls (</w:t>
+      </w:r>
+      <w:proofErr w:type="spellStart"/>
+      <w:r>
+        <w:t>b_transport</w:t>
+      </w:r>
+      <w:proofErr w:type="spellEnd"/>
+      <w:r>
+        <w:t xml:space="preserve">). The initiator starts the transaction at the beginning of the AHB address phase. The delay of the interconnect components and the target is aggregated in the transaction and returned to the initiator. The initiator is responsible for synchronization and may or may not decide to run ahead of time. </w:t>
+      </w:r>
+    </w:p>
     <w:p/>
     <w:p>
       <w:pPr>
-        <w:pStyle w:val="Heading3"/>
-      </w:pPr>
-      <w:bookmarkStart w:id="9" w:name="_Toc208842855"/>
-      <w:r>
-        <w:t>AHB Protocol mapping</w:t>
-      </w:r>
-      <w:bookmarkEnd w:id="9"/>
-    </w:p>
-    <w:p>
-      <w:pPr>
         <w:pStyle w:val="Heading4"/>
       </w:pPr>
-      <w:r>
-        <w:t>LT Abstraction</w:t>
-      </w:r>
-    </w:p>
-    <w:p>
-      <w:r>
-        <w:t xml:space="preserve">At LT abstraction AHB transfers are modeled using plain TLM 2.0 blocking transfer calls (b_transport). The initiator starts the transaction at the beginning of the AHB address phase. The delay of the interconnect components and the target is aggregated in the transaction and returned to the initiator. The initiator is responsible for synchronization and may or may not decide to run ahead of time. </w:t>
-      </w:r>
-    </w:p>
-    <w:p/>
-    <w:p>
-      <w:pPr>
-        <w:pStyle w:val="Heading4"/>
-      </w:pPr>
-      <w:bookmarkStart w:id="10" w:name="_Ref208840507"/>
+      <w:bookmarkStart w:id="13" w:name="_Ref208840507"/>
       <w:r>
         <w:t>AT Abstraction</w:t>
       </w:r>
-      <w:bookmarkEnd w:id="10"/>
+      <w:bookmarkEnd w:id="13"/>
     </w:p>
     <w:p>
       <w:r>
@@ -3420,7 +4291,6 @@
     </w:p>
     <w:p>
       <w:r>
-        <w:lastRenderedPageBreak/>
         <w:fldChar w:fldCharType="begin"/>
       </w:r>
       <w:r>
@@ -3561,8 +4431,8 @@
         <w:pStyle w:val="Caption"/>
         <w:jc w:val="center"/>
       </w:pPr>
-      <w:bookmarkStart w:id="11" w:name="_Ref208807236"/>
-      <w:bookmarkStart w:id="12" w:name="_Toc208842839"/>
+      <w:bookmarkStart w:id="14" w:name="_Ref208807236"/>
+      <w:bookmarkStart w:id="15" w:name="_Toc208906262"/>
       <w:r>
         <w:t xml:space="preserve">Figure </w:t>
       </w:r>
@@ -3584,11 +4454,11 @@
       <w:r>
         <w:fldChar w:fldCharType="end"/>
       </w:r>
-      <w:bookmarkEnd w:id="11"/>
+      <w:bookmarkEnd w:id="14"/>
       <w:r>
         <w:t xml:space="preserve"> - AHB write transfer (single)</w:t>
       </w:r>
-      <w:bookmarkEnd w:id="12"/>
+      <w:bookmarkEnd w:id="15"/>
     </w:p>
     <w:p/>
     <w:p>
@@ -3692,22 +4562,22 @@
         </w:numPr>
       </w:pPr>
       <w:r>
+        <w:t>The initiator sends END_RESP at the end of the AHB data phase. END_RESP will be delayed by the number of initiator stall cycles (VALID low).</w:t>
+      </w:r>
+      <w:r>
+        <w:br/>
+      </w:r>
+    </w:p>
+    <w:p>
+      <w:pPr>
+        <w:keepNext/>
+      </w:pPr>
+      <w:r>
+        <w:rPr>
+          <w:noProof/>
+          <w:lang w:eastAsia="en-US"/>
+        </w:rPr>
         <w:lastRenderedPageBreak/>
-        <w:t>The initiator sends END_RESP at the end of the AHB data phase. END_RESP will be delayed by the number of initiator stall cycles (VALID low).</w:t>
-      </w:r>
-      <w:r>
-        <w:br/>
-      </w:r>
-    </w:p>
-    <w:p>
-      <w:pPr>
-        <w:keepNext/>
-      </w:pPr>
-      <w:r>
-        <w:rPr>
-          <w:noProof/>
-          <w:lang w:eastAsia="en-US"/>
-        </w:rPr>
         <w:drawing>
           <wp:inline distT="0" distB="0" distL="0" distR="0" wp14:anchorId="2A5A8C13" wp14:editId="613EB44B">
             <wp:extent cx="6120765" cy="3335778"/>
@@ -3763,8 +4633,8 @@
         <w:pStyle w:val="Caption"/>
         <w:jc w:val="center"/>
       </w:pPr>
-      <w:bookmarkStart w:id="13" w:name="_Ref208809331"/>
-      <w:bookmarkStart w:id="14" w:name="_Toc208842840"/>
+      <w:bookmarkStart w:id="16" w:name="_Ref208809331"/>
+      <w:bookmarkStart w:id="17" w:name="_Toc208906263"/>
       <w:r>
         <w:t xml:space="preserve">Figure </w:t>
       </w:r>
@@ -3786,11 +4656,11 @@
       <w:r>
         <w:fldChar w:fldCharType="end"/>
       </w:r>
-      <w:bookmarkEnd w:id="13"/>
+      <w:bookmarkEnd w:id="16"/>
       <w:r>
         <w:t xml:space="preserve"> - AHB read burst</w:t>
       </w:r>
-      <w:bookmarkEnd w:id="14"/>
+      <w:bookmarkEnd w:id="17"/>
     </w:p>
     <w:p/>
     <w:p>
@@ -3950,8 +4820,8 @@
         <w:pStyle w:val="Caption"/>
         <w:jc w:val="center"/>
       </w:pPr>
-      <w:bookmarkStart w:id="15" w:name="_Ref208810318"/>
-      <w:bookmarkStart w:id="16" w:name="_Toc208842841"/>
+      <w:bookmarkStart w:id="18" w:name="_Ref208810318"/>
+      <w:bookmarkStart w:id="19" w:name="_Toc208906264"/>
       <w:r>
         <w:t xml:space="preserve">Figure </w:t>
       </w:r>
@@ -3973,17 +4843,17 @@
       <w:r>
         <w:fldChar w:fldCharType="end"/>
       </w:r>
-      <w:bookmarkEnd w:id="15"/>
+      <w:bookmarkEnd w:id="18"/>
       <w:r>
         <w:t xml:space="preserve"> - AHB write burst</w:t>
       </w:r>
-      <w:bookmarkEnd w:id="16"/>
+      <w:bookmarkEnd w:id="19"/>
     </w:p>
     <w:p>
       <w:pPr>
         <w:pStyle w:val="Heading3"/>
       </w:pPr>
-      <w:bookmarkStart w:id="17" w:name="_Toc208842856"/>
+      <w:bookmarkStart w:id="20" w:name="_Toc208906286"/>
       <w:r>
         <w:t xml:space="preserve">Not </w:t>
       </w:r>
@@ -3993,7 +4863,7 @@
       <w:r>
         <w:t>or partially supported features</w:t>
       </w:r>
-      <w:bookmarkEnd w:id="17"/>
+      <w:bookmarkEnd w:id="20"/>
     </w:p>
     <w:p>
       <w:pPr>
@@ -4006,21 +4876,29 @@
     </w:p>
     <w:p>
       <w:r>
-        <w:t>In case of a data split the slave is supposed to delay BEGIN_RESP. The arbiter (ahbctrl) will not use the additional delay to schedule another master.</w:t>
+        <w:t>In case of a data split the slave is supposed to delay BEGIN_RESP. The arbiter (</w:t>
+      </w:r>
+      <w:proofErr w:type="spellStart"/>
+      <w:r>
+        <w:t>ahbctrl</w:t>
+      </w:r>
+      <w:proofErr w:type="spellEnd"/>
+      <w:r>
+        <w:t>) will not use the additional delay to schedule another master.</w:t>
       </w:r>
     </w:p>
     <w:p>
       <w:pPr>
         <w:pStyle w:val="Heading3"/>
       </w:pPr>
-      <w:bookmarkStart w:id="18" w:name="_Toc208842857"/>
+      <w:bookmarkStart w:id="21" w:name="_Toc208906287"/>
       <w:r>
         <w:t>Creating/B</w:t>
       </w:r>
       <w:r>
         <w:t>inding AHB sockets</w:t>
       </w:r>
-      <w:bookmarkEnd w:id="18"/>
+      <w:bookmarkEnd w:id="21"/>
     </w:p>
     <w:p>
       <w:r>
@@ -4999,7 +5877,6 @@
         <w:br w:type="page"/>
       </w:r>
     </w:p>
-    <w:p/>
     <w:p>
       <w:pPr>
         <w:pStyle w:val="Heading2"/>
@@ -5007,53 +5884,141 @@
           <w:lang w:val="en-US"/>
         </w:rPr>
       </w:pPr>
-      <w:bookmarkStart w:id="19" w:name="_Toc208842858"/>
+      <w:bookmarkStart w:id="22" w:name="_Toc208906288"/>
       <w:r>
         <w:rPr>
           <w:lang w:val="en-US"/>
         </w:rPr>
+        <w:lastRenderedPageBreak/>
         <w:t>APB Modeling</w:t>
       </w:r>
-      <w:bookmarkEnd w:id="19"/>
+      <w:bookmarkEnd w:id="22"/>
+    </w:p>
+    <w:p>
+      <w:r>
+        <w:t>The APB protocol is modeled at loosely timed level of abstraction. Focus is on high-level, functionally accurate transaction modeling. Low-level signals such as, for example, channel handshakes are not importan</w:t>
+      </w:r>
+      <w:r>
+        <w:t>t at this level. Modeling the AP</w:t>
+      </w:r>
+      <w:r>
+        <w:t>B protocol at transaction level requires a customized payload (</w:t>
+      </w:r>
+      <w:r>
+        <w:fldChar w:fldCharType="begin"/>
+      </w:r>
+      <w:r>
+        <w:instrText xml:space="preserve"> REF _Ref208905612 \r \h </w:instrText>
+      </w:r>
+      <w:r>
+        <w:fldChar w:fldCharType="separate"/>
+      </w:r>
+      <w:r>
+        <w:t>2.2.1</w:t>
+      </w:r>
+      <w:r>
+        <w:fldChar w:fldCharType="end"/>
+      </w:r>
+      <w:r>
+        <w:t xml:space="preserve">) and </w:t>
+      </w:r>
+      <w:r>
+        <w:t xml:space="preserve">adequate target delay estimation </w:t>
+      </w:r>
+      <w:r>
+        <w:t>(</w:t>
+      </w:r>
+      <w:r>
+        <w:fldChar w:fldCharType="begin"/>
+      </w:r>
+      <w:r>
+        <w:instrText xml:space="preserve"> REF _Ref208905631 \r \h </w:instrText>
+      </w:r>
+      <w:r>
+        <w:fldChar w:fldCharType="separate"/>
+      </w:r>
+      <w:r>
+        <w:t>2.2.2</w:t>
+      </w:r>
+      <w:r>
+        <w:fldChar w:fldCharType="end"/>
+      </w:r>
+      <w:r>
+        <w:t>).</w:t>
+      </w:r>
     </w:p>
     <w:p>
       <w:pPr>
         <w:pStyle w:val="Heading3"/>
       </w:pPr>
-      <w:bookmarkStart w:id="20" w:name="_Toc208842859"/>
+      <w:bookmarkStart w:id="23" w:name="_Ref208905612"/>
+      <w:bookmarkStart w:id="24" w:name="_Toc208906289"/>
       <w:r>
         <w:t>APB Payload</w:t>
       </w:r>
-      <w:bookmarkEnd w:id="20"/>
+      <w:bookmarkEnd w:id="23"/>
+      <w:bookmarkEnd w:id="24"/>
+    </w:p>
+    <w:p>
+      <w:r>
+        <w:t>For modeling APB bus communication transfer information is either mapped to fields of the TLM generic payload or to a sub-set of the payload extensions provided by the Carbon/GreenSoCs TLM AMBA Modeling Kit (</w:t>
+      </w:r>
+      <w:r>
+        <w:fldChar w:fldCharType="begin"/>
+      </w:r>
+      <w:r>
+        <w:instrText xml:space="preserve"> REF _Ref208905715 \h </w:instrText>
+      </w:r>
+      <w:r>
+        <w:fldChar w:fldCharType="separate"/>
+      </w:r>
+      <w:r>
+        <w:t xml:space="preserve">Table </w:t>
+      </w:r>
+      <w:r>
+        <w:rPr>
+          <w:noProof/>
+        </w:rPr>
+        <w:t>3</w:t>
+      </w:r>
+      <w:r>
+        <w:fldChar w:fldCharType="end"/>
+      </w:r>
+      <w:r>
+        <w:t>).</w:t>
+      </w:r>
+    </w:p>
+    <w:p>
+      <w:pPr>
+        <w:pStyle w:val="NormalIndent"/>
+      </w:pPr>
     </w:p>
     <w:tbl>
       <w:tblPr>
         <w:tblStyle w:val="TableGrid"/>
         <w:tblW w:w="0" w:type="auto"/>
+        <w:tblInd w:w="108" w:type="dxa"/>
         <w:tblLook w:val="04A0" w:firstRow="1" w:lastRow="0" w:firstColumn="1" w:lastColumn="0" w:noHBand="0" w:noVBand="1"/>
       </w:tblPr>
       <w:tblGrid>
-        <w:gridCol w:w="3285"/>
-        <w:gridCol w:w="3285"/>
-        <w:gridCol w:w="3285"/>
+        <w:gridCol w:w="2737"/>
+        <w:gridCol w:w="2618"/>
+        <w:gridCol w:w="4392"/>
       </w:tblGrid>
       <w:tr>
         <w:tc>
           <w:tcPr>
-            <w:tcW w:w="3285" w:type="dxa"/>
+            <w:tcW w:w="2737" w:type="dxa"/>
           </w:tcPr>
           <w:p>
             <w:r>
-              <w:t>AP</w:t>
-            </w:r>
-            <w:r>
-              <w:t>B Signal</w:t>
+              <w:t>APB Signal</w:t>
             </w:r>
           </w:p>
         </w:tc>
         <w:tc>
           <w:tcPr>
-            <w:tcW w:w="3285" w:type="dxa"/>
+            <w:tcW w:w="2618" w:type="dxa"/>
           </w:tcPr>
           <w:p>
             <w:r>
@@ -5063,7 +6028,7 @@
         </w:tc>
         <w:tc>
           <w:tcPr>
-            <w:tcW w:w="3285" w:type="dxa"/>
+            <w:tcW w:w="4392" w:type="dxa"/>
           </w:tcPr>
           <w:p>
             <w:r>
@@ -5075,198 +6040,326 @@
       <w:tr>
         <w:tc>
           <w:tcPr>
-            <w:tcW w:w="3285" w:type="dxa"/>
+            <w:tcW w:w="2737" w:type="dxa"/>
           </w:tcPr>
-          <w:p/>
+          <w:p>
+            <w:r>
+              <w:t>PADDR</w:t>
+            </w:r>
+          </w:p>
         </w:tc>
         <w:tc>
           <w:tcPr>
-            <w:tcW w:w="3285" w:type="dxa"/>
+            <w:tcW w:w="2618" w:type="dxa"/>
           </w:tcPr>
-          <w:p/>
+          <w:p>
+            <w:pPr>
+              <w:jc w:val="left"/>
+            </w:pPr>
+            <w:r>
+              <w:t>Target address of transfer</w:t>
+            </w:r>
+          </w:p>
         </w:tc>
         <w:tc>
           <w:tcPr>
-            <w:tcW w:w="3285" w:type="dxa"/>
+            <w:tcW w:w="4392" w:type="dxa"/>
           </w:tcPr>
-          <w:p/>
+          <w:p>
+            <w:proofErr w:type="spellStart"/>
+            <w:proofErr w:type="gramStart"/>
+            <w:r>
+              <w:t>tlm</w:t>
+            </w:r>
+            <w:proofErr w:type="gramEnd"/>
+            <w:r>
+              <w:t>_generic_payload</w:t>
+            </w:r>
+            <w:proofErr w:type="spellEnd"/>
+            <w:r>
+              <w:t>::address</w:t>
+            </w:r>
+          </w:p>
         </w:tc>
       </w:tr>
       <w:tr>
         <w:tc>
           <w:tcPr>
-            <w:tcW w:w="3285" w:type="dxa"/>
+            <w:tcW w:w="2737" w:type="dxa"/>
           </w:tcPr>
-          <w:p/>
+          <w:p>
+            <w:r>
+              <w:t>PSEL/PENABLE</w:t>
+            </w:r>
+          </w:p>
         </w:tc>
         <w:tc>
           <w:tcPr>
-            <w:tcW w:w="3285" w:type="dxa"/>
+            <w:tcW w:w="2618" w:type="dxa"/>
           </w:tcPr>
-          <w:p/>
+          <w:p>
+            <w:r>
+              <w:t>Bridge selects slave (decoder signal)</w:t>
+            </w:r>
+          </w:p>
         </w:tc>
         <w:tc>
           <w:tcPr>
-            <w:tcW w:w="3285" w:type="dxa"/>
+            <w:tcW w:w="4392" w:type="dxa"/>
           </w:tcPr>
-          <w:p/>
+          <w:p>
+            <w:proofErr w:type="gramStart"/>
+            <w:r>
+              <w:t>not</w:t>
+            </w:r>
+            <w:proofErr w:type="gramEnd"/>
+            <w:r>
+              <w:t xml:space="preserve"> required</w:t>
+            </w:r>
+          </w:p>
         </w:tc>
       </w:tr>
       <w:tr>
         <w:tc>
           <w:tcPr>
-            <w:tcW w:w="3285" w:type="dxa"/>
+            <w:tcW w:w="2737" w:type="dxa"/>
           </w:tcPr>
-          <w:p/>
+          <w:p>
+            <w:r>
+              <w:t>PWRITE</w:t>
+            </w:r>
+          </w:p>
         </w:tc>
         <w:tc>
           <w:tcPr>
-            <w:tcW w:w="3285" w:type="dxa"/>
+            <w:tcW w:w="2618" w:type="dxa"/>
           </w:tcPr>
-          <w:p/>
+          <w:p>
+            <w:pPr>
+              <w:jc w:val="left"/>
+            </w:pPr>
+            <w:r>
+              <w:t>Read or write operation</w:t>
+            </w:r>
+          </w:p>
         </w:tc>
         <w:tc>
           <w:tcPr>
-            <w:tcW w:w="3285" w:type="dxa"/>
+            <w:tcW w:w="4392" w:type="dxa"/>
           </w:tcPr>
-          <w:p/>
+          <w:p>
+            <w:proofErr w:type="spellStart"/>
+            <w:proofErr w:type="gramStart"/>
+            <w:r>
+              <w:t>tlm</w:t>
+            </w:r>
+            <w:proofErr w:type="gramEnd"/>
+            <w:r>
+              <w:t>_generic_payload</w:t>
+            </w:r>
+            <w:proofErr w:type="spellEnd"/>
+            <w:r>
+              <w:t>::</w:t>
+            </w:r>
+            <w:proofErr w:type="spellStart"/>
+            <w:r>
+              <w:t>tlm_command</w:t>
+            </w:r>
+            <w:proofErr w:type="spellEnd"/>
+          </w:p>
         </w:tc>
       </w:tr>
       <w:tr>
         <w:tc>
           <w:tcPr>
-            <w:tcW w:w="3285" w:type="dxa"/>
+            <w:tcW w:w="2737" w:type="dxa"/>
           </w:tcPr>
-          <w:p/>
+          <w:p>
+            <w:r>
+              <w:t>PWDATA</w:t>
+            </w:r>
+          </w:p>
         </w:tc>
         <w:tc>
           <w:tcPr>
-            <w:tcW w:w="3285" w:type="dxa"/>
+            <w:tcW w:w="2618" w:type="dxa"/>
           </w:tcPr>
-          <w:p/>
+          <w:p>
+            <w:r>
+              <w:t>Write data</w:t>
+            </w:r>
+          </w:p>
         </w:tc>
         <w:tc>
           <w:tcPr>
-            <w:tcW w:w="3285" w:type="dxa"/>
+            <w:tcW w:w="4392" w:type="dxa"/>
           </w:tcPr>
-          <w:p/>
+          <w:p>
+            <w:proofErr w:type="spellStart"/>
+            <w:proofErr w:type="gramStart"/>
+            <w:r>
+              <w:t>tlm</w:t>
+            </w:r>
+            <w:proofErr w:type="gramEnd"/>
+            <w:r>
+              <w:t>_generic_payload</w:t>
+            </w:r>
+            <w:proofErr w:type="spellEnd"/>
+            <w:r>
+              <w:t>::</w:t>
+            </w:r>
+            <w:proofErr w:type="spellStart"/>
+            <w:r>
+              <w:t>data_ptr</w:t>
+            </w:r>
+            <w:proofErr w:type="spellEnd"/>
+          </w:p>
         </w:tc>
       </w:tr>
       <w:tr>
         <w:tc>
           <w:tcPr>
-            <w:tcW w:w="3285" w:type="dxa"/>
+            <w:tcW w:w="2737" w:type="dxa"/>
           </w:tcPr>
-          <w:p/>
+          <w:p>
+            <w:r>
+              <w:t>PRDATA</w:t>
+            </w:r>
+          </w:p>
         </w:tc>
         <w:tc>
           <w:tcPr>
-            <w:tcW w:w="3285" w:type="dxa"/>
+            <w:tcW w:w="2618" w:type="dxa"/>
           </w:tcPr>
-          <w:p/>
+          <w:p>
+            <w:r>
+              <w:t>Read data</w:t>
+            </w:r>
+          </w:p>
         </w:tc>
         <w:tc>
           <w:tcPr>
-            <w:tcW w:w="3285" w:type="dxa"/>
+            <w:tcW w:w="4392" w:type="dxa"/>
           </w:tcPr>
-          <w:p/>
+          <w:p>
+            <w:proofErr w:type="spellStart"/>
+            <w:proofErr w:type="gramStart"/>
+            <w:r>
+              <w:t>tlm</w:t>
+            </w:r>
+            <w:proofErr w:type="gramEnd"/>
+            <w:r>
+              <w:t>_generic_payload</w:t>
+            </w:r>
+            <w:proofErr w:type="spellEnd"/>
+            <w:r>
+              <w:t>::</w:t>
+            </w:r>
+            <w:proofErr w:type="spellStart"/>
+            <w:r>
+              <w:t>data_ptr</w:t>
+            </w:r>
+            <w:proofErr w:type="spellEnd"/>
+          </w:p>
         </w:tc>
       </w:tr>
       <w:tr>
         <w:tc>
           <w:tcPr>
-            <w:tcW w:w="3285" w:type="dxa"/>
+            <w:tcW w:w="2737" w:type="dxa"/>
           </w:tcPr>
-          <w:p/>
+          <w:p>
+            <w:r>
+              <w:t>PREADY</w:t>
+            </w:r>
+          </w:p>
         </w:tc>
         <w:tc>
           <w:tcPr>
-            <w:tcW w:w="3285" w:type="dxa"/>
+            <w:tcW w:w="2618" w:type="dxa"/>
           </w:tcPr>
-          <w:p/>
+          <w:p>
+            <w:pPr>
+              <w:jc w:val="left"/>
+            </w:pPr>
+            <w:r>
+              <w:t>Target ready to deliver data (extension of data phase)</w:t>
+            </w:r>
+          </w:p>
         </w:tc>
         <w:tc>
           <w:tcPr>
-            <w:tcW w:w="3285" w:type="dxa"/>
+            <w:tcW w:w="4392" w:type="dxa"/>
           </w:tcPr>
-          <w:p/>
-        </w:tc>
-      </w:tr>
-      <w:tr>
-        <w:tc>
-          <w:tcPr>
-            <w:tcW w:w="3285" w:type="dxa"/>
-          </w:tcPr>
-          <w:p/>
-        </w:tc>
-        <w:tc>
-          <w:tcPr>
-            <w:tcW w:w="3285" w:type="dxa"/>
-          </w:tcPr>
-          <w:p/>
-        </w:tc>
-        <w:tc>
-          <w:tcPr>
-            <w:tcW w:w="3285" w:type="dxa"/>
-          </w:tcPr>
-          <w:p/>
-        </w:tc>
-      </w:tr>
-      <w:tr>
-        <w:tc>
-          <w:tcPr>
-            <w:tcW w:w="3285" w:type="dxa"/>
-          </w:tcPr>
-          <w:p/>
-        </w:tc>
-        <w:tc>
-          <w:tcPr>
-            <w:tcW w:w="3285" w:type="dxa"/>
-          </w:tcPr>
-          <w:p/>
-        </w:tc>
-        <w:tc>
-          <w:tcPr>
-            <w:tcW w:w="3285" w:type="dxa"/>
-          </w:tcPr>
-          <w:p/>
-        </w:tc>
-      </w:tr>
-      <w:tr>
-        <w:tc>
-          <w:tcPr>
-            <w:tcW w:w="3285" w:type="dxa"/>
-          </w:tcPr>
-          <w:p/>
-        </w:tc>
-        <w:tc>
-          <w:tcPr>
-            <w:tcW w:w="3285" w:type="dxa"/>
-          </w:tcPr>
-          <w:p/>
-        </w:tc>
-        <w:tc>
-          <w:tcPr>
-            <w:tcW w:w="3285" w:type="dxa"/>
-          </w:tcPr>
-          <w:p/>
+          <w:p>
+            <w:r>
+              <w:t>Implicitly modeled</w:t>
+            </w:r>
+          </w:p>
+          <w:p>
+            <w:pPr>
+              <w:keepNext/>
+            </w:pPr>
+            <w:r>
+              <w:t>Target increments transactions delay in blocking transport.</w:t>
+            </w:r>
+          </w:p>
         </w:tc>
       </w:tr>
     </w:tbl>
     <w:p>
       <w:pPr>
-        <w:pStyle w:val="NormalIndent"/>
-      </w:pPr>
+        <w:pStyle w:val="Caption"/>
+        <w:jc w:val="center"/>
+      </w:pPr>
+      <w:bookmarkStart w:id="25" w:name="_Ref208905698"/>
+      <w:bookmarkStart w:id="26" w:name="_Ref208905715"/>
+      <w:bookmarkStart w:id="27" w:name="_Toc208906274"/>
+      <w:r>
+        <w:t xml:space="preserve">Table </w:t>
+      </w:r>
+      <w:r>
+        <w:fldChar w:fldCharType="begin"/>
+      </w:r>
+      <w:r>
+        <w:instrText xml:space="preserve"> SEQ Table \* ARABIC </w:instrText>
+      </w:r>
+      <w:r>
+        <w:fldChar w:fldCharType="separate"/>
+      </w:r>
+      <w:r>
+        <w:rPr>
+          <w:noProof/>
+        </w:rPr>
+        <w:t>3</w:t>
+      </w:r>
+      <w:r>
+        <w:fldChar w:fldCharType="end"/>
+      </w:r>
+      <w:bookmarkEnd w:id="26"/>
+      <w:r>
+        <w:t xml:space="preserve"> - APB</w:t>
+      </w:r>
+      <w:r>
+        <w:t xml:space="preserve"> TLM</w:t>
+      </w:r>
+      <w:r>
+        <w:t xml:space="preserve"> payload mapping</w:t>
+      </w:r>
+      <w:bookmarkEnd w:id="25"/>
+      <w:bookmarkEnd w:id="27"/>
     </w:p>
     <w:p>
       <w:pPr>
         <w:pStyle w:val="Heading3"/>
       </w:pPr>
-      <w:bookmarkStart w:id="21" w:name="_Toc208842860"/>
+      <w:bookmarkStart w:id="28" w:name="_Ref208905631"/>
+      <w:bookmarkStart w:id="29" w:name="_Toc208906290"/>
       <w:r>
         <w:t>APB Protocol mapping</w:t>
       </w:r>
-      <w:bookmarkEnd w:id="21"/>
+      <w:bookmarkEnd w:id="28"/>
+      <w:bookmarkEnd w:id="29"/>
     </w:p>
     <w:p>
       <w:r>
@@ -5308,7 +6401,15 @@
         </w:numPr>
       </w:pPr>
       <w:r>
-        <w:t xml:space="preserve">The initiator calls b_transport at T2. </w:t>
+        <w:t xml:space="preserve">The initiator calls </w:t>
+      </w:r>
+      <w:proofErr w:type="spellStart"/>
+      <w:r>
+        <w:t>b_transport</w:t>
+      </w:r>
+      <w:proofErr w:type="spellEnd"/>
+      <w:r>
+        <w:t xml:space="preserve"> at T2. </w:t>
       </w:r>
     </w:p>
     <w:p>
@@ -5414,8 +6515,8 @@
         <w:pStyle w:val="Caption"/>
         <w:jc w:val="center"/>
       </w:pPr>
-      <w:bookmarkStart w:id="22" w:name="_Ref208812594"/>
-      <w:bookmarkStart w:id="23" w:name="_Toc208842842"/>
+      <w:bookmarkStart w:id="30" w:name="_Ref208812594"/>
+      <w:bookmarkStart w:id="31" w:name="_Toc208906265"/>
       <w:r>
         <w:t xml:space="preserve">Figure </w:t>
       </w:r>
@@ -5437,22 +6538,22 @@
       <w:r>
         <w:fldChar w:fldCharType="end"/>
       </w:r>
-      <w:bookmarkEnd w:id="22"/>
+      <w:bookmarkEnd w:id="30"/>
       <w:r>
         <w:t xml:space="preserve"> - APB blocking transport delay</w:t>
       </w:r>
-      <w:bookmarkEnd w:id="23"/>
+      <w:bookmarkEnd w:id="31"/>
     </w:p>
     <w:p/>
     <w:p>
       <w:pPr>
         <w:pStyle w:val="Heading3"/>
       </w:pPr>
-      <w:bookmarkStart w:id="24" w:name="_Toc208842861"/>
+      <w:bookmarkStart w:id="32" w:name="_Toc208906291"/>
       <w:r>
         <w:t>Creating/Binding APB sockets</w:t>
       </w:r>
-      <w:bookmarkEnd w:id="24"/>
+      <w:bookmarkEnd w:id="32"/>
     </w:p>
     <w:p>
       <w:r>
@@ -5886,7 +6987,7 @@
           <w:lang w:val="en-US"/>
         </w:rPr>
       </w:pPr>
-      <w:bookmarkStart w:id="25" w:name="_Toc208842862"/>
+      <w:bookmarkStart w:id="33" w:name="_Toc208906292"/>
       <w:r>
         <w:rPr>
           <w:lang w:val="en-US"/>
@@ -5894,73 +6995,221 @@
         <w:lastRenderedPageBreak/>
         <w:t>AXI Modeling</w:t>
       </w:r>
-      <w:bookmarkEnd w:id="25"/>
-    </w:p>
-    <w:p>
-      <w:r>
-        <w:t>The SoCRocket library curre</w:t>
-      </w:r>
-      <w:r>
-        <w:t xml:space="preserve">ntly </w:t>
-      </w:r>
-      <w:r>
-        <w:t>contains no components with AXI interface. Nevertheless, the build-in Carbon/GreenSoCs AMBA sockets support a set of payload extensions for AXI modeling in order to be prepared for future extensions</w:t>
-      </w:r>
-      <w:r>
-        <w:t>. In this chapter we also propose a TLM phase mapping for approximating the AXI protocol.</w:t>
+      <w:bookmarkEnd w:id="33"/>
+    </w:p>
+    <w:p>
+      <w:r>
+        <w:t>The AXI protocol is modeled at loosely timed and approximately timed level of abstraction. Focus is on high-level, functionally accurate transaction modeling. Low-level signals such as, for example, channel handshakes are not important at this level. Modeling the AXI protocol at transaction level requires a customized payload (</w:t>
+      </w:r>
+      <w:r>
+        <w:fldChar w:fldCharType="begin"/>
+      </w:r>
+      <w:r>
+        <w:instrText xml:space="preserve"> REF _Ref208905877 \r \h </w:instrText>
+      </w:r>
+      <w:r>
+        <w:fldChar w:fldCharType="separate"/>
+      </w:r>
+      <w:r>
+        <w:t>2.3.2</w:t>
+      </w:r>
+      <w:r>
+        <w:fldChar w:fldCharType="end"/>
+      </w:r>
+      <w:r>
+        <w:t>) and a mapping of TLM phases to protocol synchronization points (</w:t>
+      </w:r>
+      <w:r>
+        <w:fldChar w:fldCharType="begin"/>
+      </w:r>
+      <w:r>
+        <w:instrText xml:space="preserve"> REF _Ref208905889 \r \h </w:instrText>
+      </w:r>
+      <w:r>
+        <w:fldChar w:fldCharType="separate"/>
+      </w:r>
+      <w:r>
+        <w:t>2.3.3</w:t>
+      </w:r>
+      <w:r>
+        <w:fldChar w:fldCharType="end"/>
+      </w:r>
+      <w:r>
+        <w:t>).</w:t>
+      </w:r>
+    </w:p>
+    <w:p>
+      <w:r>
+        <w:rPr>
+          <w:b/>
+        </w:rPr>
+        <w:t>Remark:</w:t>
+      </w:r>
+      <w:r>
+        <w:t xml:space="preserve"> </w:t>
+      </w:r>
+      <w:r>
+        <w:rPr>
+          <w:i/>
+        </w:rPr>
+        <w:t>The SoCRocket library currently contains no components with AXI interface. Nevertheless,</w:t>
+      </w:r>
+      <w:r>
+        <w:rPr>
+          <w:i/>
+        </w:rPr>
+        <w:t xml:space="preserve"> in order to be prepared for future extensions,</w:t>
+      </w:r>
+      <w:r>
+        <w:rPr>
+          <w:i/>
+        </w:rPr>
+        <w:t xml:space="preserve"> the build-in Carbon/GreenSoCs AMBA sockets support a set </w:t>
+      </w:r>
+      <w:r>
+        <w:rPr>
+          <w:i/>
+        </w:rPr>
+        <w:t xml:space="preserve">of features </w:t>
+      </w:r>
+      <w:r>
+        <w:rPr>
+          <w:i/>
+        </w:rPr>
+        <w:t>for AXI modeling</w:t>
+      </w:r>
+      <w:r>
+        <w:rPr>
+          <w:i/>
+        </w:rPr>
+        <w:t>.</w:t>
+      </w:r>
+      <w:r>
+        <w:rPr>
+          <w:i/>
+        </w:rPr>
+        <w:t xml:space="preserve"> In this chapter we also propose a TLM phase mapping for approximating the AXI protocol.</w:t>
       </w:r>
     </w:p>
     <w:p>
       <w:pPr>
         <w:pStyle w:val="Heading3"/>
       </w:pPr>
-      <w:bookmarkStart w:id="26" w:name="_Toc208842863"/>
+      <w:bookmarkStart w:id="34" w:name="_Ref208905877"/>
+      <w:bookmarkStart w:id="35" w:name="_Toc208906293"/>
       <w:r>
         <w:t>AXI Payload</w:t>
       </w:r>
-      <w:bookmarkEnd w:id="26"/>
+      <w:bookmarkEnd w:id="34"/>
+      <w:bookmarkEnd w:id="35"/>
+    </w:p>
+    <w:p>
+      <w:r>
+        <w:t>For modeling AXI bus communication</w:t>
+      </w:r>
+      <w:r>
+        <w:t>,</w:t>
+      </w:r>
+      <w:r>
+        <w:t xml:space="preserve"> transfer information is either mapped to fields of the TLM generic payload or to a sub-set of the payload extensions provided by the Carbon/GreenSoCs TLM AMBA Modeling Kit (</w:t>
+      </w:r>
+      <w:r>
+        <w:fldChar w:fldCharType="begin"/>
+      </w:r>
+      <w:r>
+        <w:instrText xml:space="preserve"> REF _Ref208906152 \h </w:instrText>
+      </w:r>
+      <w:r>
+        <w:fldChar w:fldCharType="separate"/>
+      </w:r>
+      <w:r>
+        <w:t xml:space="preserve">Table </w:t>
+      </w:r>
+      <w:r>
+        <w:rPr>
+          <w:noProof/>
+        </w:rPr>
+        <w:t>4</w:t>
+      </w:r>
+      <w:r>
+        <w:fldChar w:fldCharType="end"/>
+      </w:r>
+      <w:r>
+        <w:t>)</w:t>
+      </w:r>
+      <w:r>
+        <w:t>.</w:t>
+      </w:r>
+    </w:p>
+    <w:p>
+      <w:pPr>
+        <w:pStyle w:val="NormalIndent"/>
+      </w:pPr>
     </w:p>
     <w:tbl>
       <w:tblPr>
         <w:tblStyle w:val="TableGrid"/>
         <w:tblW w:w="0" w:type="auto"/>
+        <w:tblInd w:w="108" w:type="dxa"/>
+        <w:tblLayout w:type="fixed"/>
         <w:tblLook w:val="04A0" w:firstRow="1" w:lastRow="0" w:firstColumn="1" w:lastColumn="0" w:noHBand="0" w:noVBand="1"/>
       </w:tblPr>
       <w:tblGrid>
-        <w:gridCol w:w="3285"/>
-        <w:gridCol w:w="3285"/>
-        <w:gridCol w:w="3285"/>
+        <w:gridCol w:w="2835"/>
+        <w:gridCol w:w="3544"/>
+        <w:gridCol w:w="3368"/>
       </w:tblGrid>
       <w:tr>
         <w:tc>
           <w:tcPr>
-            <w:tcW w:w="3285" w:type="dxa"/>
+            <w:tcW w:w="2835" w:type="dxa"/>
           </w:tcPr>
           <w:p>
-            <w:r>
-              <w:t>AXI</w:t>
-            </w:r>
-            <w:r>
-              <w:t xml:space="preserve"> Signal</w:t>
+            <w:pPr>
+              <w:rPr>
+                <w:b/>
+              </w:rPr>
+            </w:pPr>
+            <w:r>
+              <w:rPr>
+                <w:b/>
+              </w:rPr>
+              <w:t>AXI Signal</w:t>
             </w:r>
           </w:p>
         </w:tc>
         <w:tc>
           <w:tcPr>
-            <w:tcW w:w="3285" w:type="dxa"/>
+            <w:tcW w:w="3544" w:type="dxa"/>
           </w:tcPr>
           <w:p>
-            <w:r>
+            <w:pPr>
+              <w:rPr>
+                <w:b/>
+              </w:rPr>
+            </w:pPr>
+            <w:r>
+              <w:rPr>
+                <w:b/>
+              </w:rPr>
               <w:t>Description</w:t>
             </w:r>
           </w:p>
         </w:tc>
         <w:tc>
           <w:tcPr>
-            <w:tcW w:w="3285" w:type="dxa"/>
+            <w:tcW w:w="3368" w:type="dxa"/>
           </w:tcPr>
           <w:p>
-            <w:r>
+            <w:pPr>
+              <w:rPr>
+                <w:b/>
+              </w:rPr>
+            </w:pPr>
+            <w:r>
+              <w:rPr>
+                <w:b/>
+              </w:rPr>
               <w:t>Mapping</w:t>
             </w:r>
           </w:p>
@@ -5969,198 +7218,661 @@
       <w:tr>
         <w:tc>
           <w:tcPr>
-            <w:tcW w:w="3285" w:type="dxa"/>
+            <w:tcW w:w="2835" w:type="dxa"/>
           </w:tcPr>
-          <w:p/>
+          <w:p>
+            <w:r>
+              <w:t>AWADDR</w:t>
+            </w:r>
+          </w:p>
         </w:tc>
         <w:tc>
           <w:tcPr>
-            <w:tcW w:w="3285" w:type="dxa"/>
+            <w:tcW w:w="3544" w:type="dxa"/>
           </w:tcPr>
-          <w:p/>
+          <w:p>
+            <w:r>
+              <w:t>Target address of write operation</w:t>
+            </w:r>
+          </w:p>
         </w:tc>
         <w:tc>
           <w:tcPr>
-            <w:tcW w:w="3285" w:type="dxa"/>
+            <w:tcW w:w="3368" w:type="dxa"/>
           </w:tcPr>
-          <w:p/>
+          <w:p>
+            <w:proofErr w:type="spellStart"/>
+            <w:proofErr w:type="gramStart"/>
+            <w:r>
+              <w:t>tlm</w:t>
+            </w:r>
+            <w:proofErr w:type="gramEnd"/>
+            <w:r>
+              <w:t>_generic_payload</w:t>
+            </w:r>
+            <w:proofErr w:type="spellEnd"/>
+            <w:r>
+              <w:t>::</w:t>
+            </w:r>
+            <w:r>
+              <w:br/>
+            </w:r>
+            <w:r>
+              <w:t>address</w:t>
+            </w:r>
+          </w:p>
         </w:tc>
       </w:tr>
       <w:tr>
         <w:tc>
           <w:tcPr>
-            <w:tcW w:w="3285" w:type="dxa"/>
+            <w:tcW w:w="2835" w:type="dxa"/>
           </w:tcPr>
-          <w:p/>
+          <w:p>
+            <w:r>
+              <w:t>ARADDR</w:t>
+            </w:r>
+          </w:p>
         </w:tc>
         <w:tc>
           <w:tcPr>
-            <w:tcW w:w="3285" w:type="dxa"/>
+            <w:tcW w:w="3544" w:type="dxa"/>
           </w:tcPr>
-          <w:p/>
+          <w:p>
+            <w:r>
+              <w:t>Target address of read operation</w:t>
+            </w:r>
+          </w:p>
         </w:tc>
         <w:tc>
           <w:tcPr>
-            <w:tcW w:w="3285" w:type="dxa"/>
+            <w:tcW w:w="3368" w:type="dxa"/>
           </w:tcPr>
-          <w:p/>
+          <w:p>
+            <w:proofErr w:type="spellStart"/>
+            <w:proofErr w:type="gramStart"/>
+            <w:r>
+              <w:t>tlm</w:t>
+            </w:r>
+            <w:proofErr w:type="gramEnd"/>
+            <w:r>
+              <w:t>_generic_payload</w:t>
+            </w:r>
+            <w:proofErr w:type="spellEnd"/>
+            <w:r>
+              <w:t>::</w:t>
+            </w:r>
+            <w:r>
+              <w:br/>
+            </w:r>
+            <w:r>
+              <w:t>address</w:t>
+            </w:r>
+          </w:p>
         </w:tc>
       </w:tr>
       <w:tr>
         <w:tc>
           <w:tcPr>
-            <w:tcW w:w="3285" w:type="dxa"/>
+            <w:tcW w:w="2835" w:type="dxa"/>
           </w:tcPr>
-          <w:p/>
+          <w:p>
+            <w:r>
+              <w:t>AWSIZE/ARSIZE</w:t>
+            </w:r>
+          </w:p>
         </w:tc>
         <w:tc>
           <w:tcPr>
-            <w:tcW w:w="3285" w:type="dxa"/>
+            <w:tcW w:w="3544" w:type="dxa"/>
           </w:tcPr>
-          <w:p/>
+          <w:p>
+            <w:r>
+              <w:t>Size of transfer in bytes</w:t>
+            </w:r>
+          </w:p>
         </w:tc>
         <w:tc>
           <w:tcPr>
-            <w:tcW w:w="3285" w:type="dxa"/>
+            <w:tcW w:w="3368" w:type="dxa"/>
           </w:tcPr>
-          <w:p/>
+          <w:p>
+            <w:proofErr w:type="spellStart"/>
+            <w:proofErr w:type="gramStart"/>
+            <w:r>
+              <w:t>tlm</w:t>
+            </w:r>
+            <w:proofErr w:type="gramEnd"/>
+            <w:r>
+              <w:t>_generic_payload</w:t>
+            </w:r>
+            <w:proofErr w:type="spellEnd"/>
+            <w:r>
+              <w:t>::</w:t>
+            </w:r>
+            <w:r>
+              <w:br/>
+            </w:r>
+            <w:proofErr w:type="spellStart"/>
+            <w:r>
+              <w:t>data_length</w:t>
+            </w:r>
+            <w:proofErr w:type="spellEnd"/>
+          </w:p>
         </w:tc>
       </w:tr>
       <w:tr>
         <w:tc>
           <w:tcPr>
-            <w:tcW w:w="3285" w:type="dxa"/>
+            <w:tcW w:w="2835" w:type="dxa"/>
           </w:tcPr>
-          <w:p/>
+          <w:p>
+            <w:r>
+              <w:t>AWLEN/ARLEN</w:t>
+            </w:r>
+          </w:p>
         </w:tc>
         <w:tc>
           <w:tcPr>
-            <w:tcW w:w="3285" w:type="dxa"/>
+            <w:tcW w:w="3544" w:type="dxa"/>
           </w:tcPr>
-          <w:p/>
+          <w:p>
+            <w:r>
+              <w:t>Number of transfers within a burst</w:t>
+            </w:r>
+          </w:p>
         </w:tc>
         <w:tc>
           <w:tcPr>
-            <w:tcW w:w="3285" w:type="dxa"/>
+            <w:tcW w:w="3368" w:type="dxa"/>
           </w:tcPr>
-          <w:p/>
+          <w:p>
+            <w:r>
+              <w:t>Implicitly modeled using payload length (assuming constant bus width)</w:t>
+            </w:r>
+          </w:p>
+          <w:p>
+            <w:proofErr w:type="spellStart"/>
+            <w:proofErr w:type="gramStart"/>
+            <w:r>
+              <w:t>tlm</w:t>
+            </w:r>
+            <w:proofErr w:type="gramEnd"/>
+            <w:r>
+              <w:t>_generic_payload</w:t>
+            </w:r>
+            <w:proofErr w:type="spellEnd"/>
+            <w:r>
+              <w:t>::</w:t>
+            </w:r>
+            <w:r>
+              <w:br/>
+            </w:r>
+            <w:proofErr w:type="spellStart"/>
+            <w:r>
+              <w:t>data_length</w:t>
+            </w:r>
+            <w:proofErr w:type="spellEnd"/>
+          </w:p>
         </w:tc>
       </w:tr>
       <w:tr>
         <w:tc>
           <w:tcPr>
-            <w:tcW w:w="3285" w:type="dxa"/>
+            <w:tcW w:w="2835" w:type="dxa"/>
           </w:tcPr>
-          <w:p/>
+          <w:p>
+            <w:r>
+              <w:t>AWBURST/ARBURST</w:t>
+            </w:r>
+          </w:p>
         </w:tc>
         <w:tc>
           <w:tcPr>
-            <w:tcW w:w="3285" w:type="dxa"/>
+            <w:tcW w:w="3544" w:type="dxa"/>
           </w:tcPr>
-          <w:p/>
+          <w:p>
+            <w:r>
+              <w:t>Type of burst</w:t>
+            </w:r>
+          </w:p>
         </w:tc>
         <w:tc>
           <w:tcPr>
-            <w:tcW w:w="3285" w:type="dxa"/>
+            <w:tcW w:w="3368" w:type="dxa"/>
           </w:tcPr>
-          <w:p/>
+          <w:p>
+            <w:r>
+              <w:t>Implicitly modeled using payload length</w:t>
+            </w:r>
+          </w:p>
+          <w:p>
+            <w:proofErr w:type="spellStart"/>
+            <w:proofErr w:type="gramStart"/>
+            <w:r>
+              <w:t>tlm</w:t>
+            </w:r>
+            <w:proofErr w:type="gramEnd"/>
+            <w:r>
+              <w:t>_generic_payload</w:t>
+            </w:r>
+            <w:proofErr w:type="spellEnd"/>
+            <w:r>
+              <w:t>::</w:t>
+            </w:r>
+            <w:r>
+              <w:br/>
+            </w:r>
+            <w:proofErr w:type="spellStart"/>
+            <w:r>
+              <w:t>data_length</w:t>
+            </w:r>
+            <w:proofErr w:type="spellEnd"/>
+          </w:p>
         </w:tc>
       </w:tr>
       <w:tr>
         <w:tc>
           <w:tcPr>
-            <w:tcW w:w="3285" w:type="dxa"/>
+            <w:tcW w:w="2835" w:type="dxa"/>
           </w:tcPr>
-          <w:p/>
+          <w:p>
+            <w:r>
+              <w:t>ARCACHE/AWCACHE</w:t>
+            </w:r>
+          </w:p>
         </w:tc>
         <w:tc>
           <w:tcPr>
-            <w:tcW w:w="3285" w:type="dxa"/>
+            <w:tcW w:w="3544" w:type="dxa"/>
           </w:tcPr>
-          <w:p/>
+          <w:p>
+            <w:r>
+              <w:t>Read</w:t>
+            </w:r>
+            <w:r>
+              <w:t>/write cached</w:t>
+            </w:r>
+          </w:p>
         </w:tc>
         <w:tc>
           <w:tcPr>
-            <w:tcW w:w="3285" w:type="dxa"/>
+            <w:tcW w:w="3368" w:type="dxa"/>
           </w:tcPr>
-          <w:p/>
+          <w:p>
+            <w:proofErr w:type="gramStart"/>
+            <w:r>
+              <w:t>not</w:t>
+            </w:r>
+            <w:proofErr w:type="gramEnd"/>
+            <w:r>
+              <w:t xml:space="preserve"> required</w:t>
+            </w:r>
+          </w:p>
         </w:tc>
       </w:tr>
       <w:tr>
         <w:tc>
           <w:tcPr>
-            <w:tcW w:w="3285" w:type="dxa"/>
+            <w:tcW w:w="2835" w:type="dxa"/>
           </w:tcPr>
-          <w:p/>
+          <w:p>
+            <w:r>
+              <w:t>ARPROT/AWPROT</w:t>
+            </w:r>
+          </w:p>
         </w:tc>
         <w:tc>
           <w:tcPr>
-            <w:tcW w:w="3285" w:type="dxa"/>
+            <w:tcW w:w="3544" w:type="dxa"/>
           </w:tcPr>
-          <w:p/>
+          <w:p>
+            <w:pPr>
+              <w:jc w:val="left"/>
+            </w:pPr>
+            <w:r>
+              <w:t>Access protection mechanisms</w:t>
+            </w:r>
+          </w:p>
         </w:tc>
         <w:tc>
           <w:tcPr>
-            <w:tcW w:w="3285" w:type="dxa"/>
+            <w:tcW w:w="3368" w:type="dxa"/>
           </w:tcPr>
-          <w:p/>
+          <w:p>
+            <w:pPr>
+              <w:jc w:val="left"/>
+            </w:pPr>
+            <w:proofErr w:type="gramStart"/>
+            <w:r>
+              <w:t>not</w:t>
+            </w:r>
+            <w:proofErr w:type="gramEnd"/>
+            <w:r>
+              <w:t xml:space="preserve"> supported:</w:t>
+            </w:r>
+            <w:r>
+              <w:br/>
+              <w:t>normal/privileged access</w:t>
+            </w:r>
+            <w:r>
+              <w:br/>
+              <w:t>secure/non-secure,</w:t>
+            </w:r>
+            <w:r>
+              <w:br/>
+              <w:t>instruction/data</w:t>
+            </w:r>
+          </w:p>
         </w:tc>
       </w:tr>
       <w:tr>
         <w:tc>
           <w:tcPr>
-            <w:tcW w:w="3285" w:type="dxa"/>
+            <w:tcW w:w="2835" w:type="dxa"/>
           </w:tcPr>
-          <w:p/>
+          <w:p>
+            <w:r>
+              <w:t>AWLOCK/ARLOCK</w:t>
+            </w:r>
+          </w:p>
         </w:tc>
         <w:tc>
           <w:tcPr>
-            <w:tcW w:w="3285" w:type="dxa"/>
+            <w:tcW w:w="3544" w:type="dxa"/>
           </w:tcPr>
-          <w:p/>
+          <w:p>
+            <w:r>
+              <w:t xml:space="preserve">Initiator requires exclusive or locked access (for e.g. atomic operations) </w:t>
+            </w:r>
+          </w:p>
         </w:tc>
         <w:tc>
           <w:tcPr>
-            <w:tcW w:w="3285" w:type="dxa"/>
+            <w:tcW w:w="3368" w:type="dxa"/>
           </w:tcPr>
-          <w:p/>
+          <w:p>
+            <w:proofErr w:type="spellStart"/>
+            <w:proofErr w:type="gramStart"/>
+            <w:r>
+              <w:t>ext</w:t>
+            </w:r>
+            <w:proofErr w:type="spellEnd"/>
+            <w:proofErr w:type="gramEnd"/>
+            <w:r>
+              <w:t>::</w:t>
+            </w:r>
+            <w:proofErr w:type="spellStart"/>
+            <w:r>
+              <w:t>amba_exclusive</w:t>
+            </w:r>
+            <w:proofErr w:type="spellEnd"/>
+            <w:r>
+              <w:br/>
+            </w:r>
+            <w:proofErr w:type="spellStart"/>
+            <w:r>
+              <w:t>ext</w:t>
+            </w:r>
+            <w:proofErr w:type="spellEnd"/>
+            <w:r>
+              <w:t>::</w:t>
+            </w:r>
+            <w:proofErr w:type="spellStart"/>
+            <w:r>
+              <w:t>amba_lock</w:t>
+            </w:r>
+            <w:proofErr w:type="spellEnd"/>
+          </w:p>
         </w:tc>
       </w:tr>
       <w:tr>
         <w:tc>
           <w:tcPr>
-            <w:tcW w:w="3285" w:type="dxa"/>
+            <w:tcW w:w="2835" w:type="dxa"/>
           </w:tcPr>
-          <w:p/>
+          <w:p>
+            <w:r>
+              <w:lastRenderedPageBreak/>
+              <w:t>BRESP/RRESP</w:t>
+            </w:r>
+          </w:p>
         </w:tc>
         <w:tc>
           <w:tcPr>
-            <w:tcW w:w="3285" w:type="dxa"/>
+            <w:tcW w:w="3544" w:type="dxa"/>
           </w:tcPr>
-          <w:p/>
+          <w:p>
+            <w:r>
+              <w:t>Write/read response</w:t>
+            </w:r>
+          </w:p>
         </w:tc>
         <w:tc>
           <w:tcPr>
-            <w:tcW w:w="3285" w:type="dxa"/>
+            <w:tcW w:w="3368" w:type="dxa"/>
           </w:tcPr>
-          <w:p/>
+          <w:p>
+            <w:pPr>
+              <w:keepNext/>
+            </w:pPr>
+            <w:r>
+              <w:t xml:space="preserve">Modeled by </w:t>
+            </w:r>
+            <w:r>
+              <w:t xml:space="preserve">TLM phase </w:t>
+            </w:r>
+            <w:r>
+              <w:t>END_RESP</w:t>
+            </w:r>
+          </w:p>
+        </w:tc>
+      </w:tr>
+      <w:tr>
+        <w:tc>
+          <w:tcPr>
+            <w:tcW w:w="2835" w:type="dxa"/>
+          </w:tcPr>
+          <w:p>
+            <w:r>
+              <w:t>AWID, ARID, WID, RID, BID</w:t>
+            </w:r>
+          </w:p>
+        </w:tc>
+        <w:tc>
+          <w:tcPr>
+            <w:tcW w:w="3544" w:type="dxa"/>
+          </w:tcPr>
+          <w:p>
+            <w:r>
+              <w:t>Address IDs, write/read data IDs, response ID</w:t>
+            </w:r>
+          </w:p>
+        </w:tc>
+        <w:tc>
+          <w:tcPr>
+            <w:tcW w:w="3368" w:type="dxa"/>
+          </w:tcPr>
+          <w:p>
+            <w:pPr>
+              <w:keepNext/>
+            </w:pPr>
+            <w:proofErr w:type="spellStart"/>
+            <w:proofErr w:type="gramStart"/>
+            <w:r>
+              <w:t>ext</w:t>
+            </w:r>
+            <w:proofErr w:type="spellEnd"/>
+            <w:proofErr w:type="gramEnd"/>
+            <w:r>
+              <w:t>::</w:t>
+            </w:r>
+            <w:proofErr w:type="spellStart"/>
+            <w:r>
+              <w:t>amba_ID</w:t>
+            </w:r>
+            <w:proofErr w:type="spellEnd"/>
+          </w:p>
+        </w:tc>
+      </w:tr>
+      <w:tr>
+        <w:tc>
+          <w:tcPr>
+            <w:tcW w:w="2835" w:type="dxa"/>
+          </w:tcPr>
+          <w:p>
+            <w:r>
+              <w:t>WDATA</w:t>
+            </w:r>
+          </w:p>
+        </w:tc>
+        <w:tc>
+          <w:tcPr>
+            <w:tcW w:w="3544" w:type="dxa"/>
+          </w:tcPr>
+          <w:p>
+            <w:r>
+              <w:t>Write data</w:t>
+            </w:r>
+          </w:p>
+        </w:tc>
+        <w:tc>
+          <w:tcPr>
+            <w:tcW w:w="3368" w:type="dxa"/>
+          </w:tcPr>
+          <w:p>
+            <w:pPr>
+              <w:keepNext/>
+            </w:pPr>
+            <w:proofErr w:type="spellStart"/>
+            <w:proofErr w:type="gramStart"/>
+            <w:r>
+              <w:t>tlm</w:t>
+            </w:r>
+            <w:proofErr w:type="gramEnd"/>
+            <w:r>
+              <w:t>_generic_payload</w:t>
+            </w:r>
+            <w:proofErr w:type="spellEnd"/>
+            <w:r>
+              <w:t>::</w:t>
+            </w:r>
+            <w:r>
+              <w:br/>
+            </w:r>
+            <w:proofErr w:type="spellStart"/>
+            <w:r>
+              <w:t>data_ptr</w:t>
+            </w:r>
+            <w:proofErr w:type="spellEnd"/>
+          </w:p>
+        </w:tc>
+      </w:tr>
+      <w:tr>
+        <w:tc>
+          <w:tcPr>
+            <w:tcW w:w="2835" w:type="dxa"/>
+          </w:tcPr>
+          <w:p>
+            <w:r>
+              <w:t>RDATA</w:t>
+            </w:r>
+          </w:p>
+        </w:tc>
+        <w:tc>
+          <w:tcPr>
+            <w:tcW w:w="3544" w:type="dxa"/>
+          </w:tcPr>
+          <w:p>
+            <w:r>
+              <w:t>Read data</w:t>
+            </w:r>
+          </w:p>
+        </w:tc>
+        <w:tc>
+          <w:tcPr>
+            <w:tcW w:w="3368" w:type="dxa"/>
+          </w:tcPr>
+          <w:p>
+            <w:pPr>
+              <w:keepNext/>
+            </w:pPr>
+            <w:proofErr w:type="spellStart"/>
+            <w:proofErr w:type="gramStart"/>
+            <w:r>
+              <w:t>tlm</w:t>
+            </w:r>
+            <w:proofErr w:type="gramEnd"/>
+            <w:r>
+              <w:t>_generic_payload</w:t>
+            </w:r>
+            <w:proofErr w:type="spellEnd"/>
+            <w:r>
+              <w:t>::</w:t>
+            </w:r>
+            <w:r>
+              <w:br/>
+            </w:r>
+            <w:proofErr w:type="spellStart"/>
+            <w:r>
+              <w:t>data_ptr</w:t>
+            </w:r>
+            <w:proofErr w:type="spellEnd"/>
+          </w:p>
         </w:tc>
       </w:tr>
     </w:tbl>
     <w:p>
       <w:pPr>
-        <w:pStyle w:val="NormalIndent"/>
-      </w:pPr>
+        <w:pStyle w:val="Caption"/>
+        <w:jc w:val="center"/>
+      </w:pPr>
+      <w:bookmarkStart w:id="36" w:name="_Ref208906152"/>
+      <w:bookmarkStart w:id="37" w:name="_Toc208906275"/>
+      <w:r>
+        <w:t xml:space="preserve">Table </w:t>
+      </w:r>
+      <w:r>
+        <w:fldChar w:fldCharType="begin"/>
+      </w:r>
+      <w:r>
+        <w:instrText xml:space="preserve"> SEQ Table \* ARABIC </w:instrText>
+      </w:r>
+      <w:r>
+        <w:fldChar w:fldCharType="separate"/>
+      </w:r>
+      <w:r>
+        <w:rPr>
+          <w:noProof/>
+        </w:rPr>
+        <w:t>4</w:t>
+      </w:r>
+      <w:r>
+        <w:fldChar w:fldCharType="end"/>
+      </w:r>
+      <w:bookmarkEnd w:id="36"/>
+      <w:r>
+        <w:t xml:space="preserve"> - AXI </w:t>
+      </w:r>
+      <w:r>
+        <w:t xml:space="preserve">TLM </w:t>
+      </w:r>
+      <w:r>
+        <w:t>payload mapping</w:t>
+      </w:r>
+      <w:bookmarkEnd w:id="37"/>
     </w:p>
     <w:p>
       <w:pPr>
         <w:pStyle w:val="Heading3"/>
       </w:pPr>
-      <w:bookmarkStart w:id="27" w:name="_Toc208842864"/>
+      <w:bookmarkStart w:id="38" w:name="_Ref208905889"/>
+      <w:bookmarkStart w:id="39" w:name="_Toc208906294"/>
       <w:r>
         <w:t>AXI Protocol mapping</w:t>
       </w:r>
-      <w:bookmarkEnd w:id="27"/>
+      <w:bookmarkEnd w:id="38"/>
+      <w:bookmarkEnd w:id="39"/>
     </w:p>
     <w:p>
       <w:pPr>
@@ -6172,16 +7884,15 @@
     </w:p>
     <w:p>
       <w:r>
-        <w:t>At LT abstraction AXI transactions should be</w:t>
-      </w:r>
-      <w:r>
-        <w:t xml:space="preserve"> modeled using plain TLM 2.0 blocking transfer calls (b_transport). The initiator starts the transaction at the beginning of the </w:t>
-      </w:r>
-      <w:r>
-        <w:t>AXI</w:t>
-      </w:r>
-      <w:r>
-        <w:t xml:space="preserve"> address phase. The delay of the interconnect components and the target is aggregated in the transaction and returned to the initiator. The initiator is responsible for synchronization and may or may not decide to run ahead of time. </w:t>
+        <w:t>At LT abstraction AXI transactions should be modeled using plain TLM 2.0 blocking transfer calls (</w:t>
+      </w:r>
+      <w:proofErr w:type="spellStart"/>
+      <w:r>
+        <w:t>b_transport</w:t>
+      </w:r>
+      <w:proofErr w:type="spellEnd"/>
+      <w:r>
+        <w:t xml:space="preserve">). The initiator starts the transaction at the beginning of the AXI address phase. The delay of the interconnect components and the target is aggregated in the transaction and returned to the initiator. The initiator is responsible for synchronization and may or may not decide to run ahead of time. </w:t>
       </w:r>
     </w:p>
     <w:p/>
@@ -6195,13 +7906,15 @@
     </w:p>
     <w:p>
       <w:r>
-        <w:t>At AT abstraction AXI</w:t>
-      </w:r>
-      <w:r>
-        <w:t xml:space="preserve"> transfers are modeling using four timing points</w:t>
-      </w:r>
-      <w:r>
-        <w:t xml:space="preserve">. We propose a phase mapping for the individual transactions equal to AHB. The difference between AXI and AHB is rather related to the handling of transactions at initiator and target side then to the mapping of the TLM synchronization points. In contrast to AHB, AXI provides distinct channels for address/command, read data, write data, and response. Targets may accept multiple transactions from one or multiple targets in a row </w:t>
+        <w:t xml:space="preserve">At </w:t>
+      </w:r>
+      <w:proofErr w:type="spellStart"/>
+      <w:r>
+        <w:t>AT</w:t>
+      </w:r>
+      <w:proofErr w:type="spellEnd"/>
+      <w:r>
+        <w:t xml:space="preserve"> abstraction AXI transfers are modeling using four timing points. We propose a phase mapping for the individual transactions equal to AHB. The difference between AXI and AHB is rather related to the handling of transactions at initiator and target side then to the mapping of the TLM synchronization points. In contrast to AHB, AXI provides distinct channels for address/command, read data, write data, and response. Targets may accept multiple transactions from one or multiple targets in a row </w:t>
       </w:r>
       <w:r>
         <w:t>and reply to them out-of-order.</w:t>
@@ -6222,7 +7935,6 @@
     </w:p>
     <w:p>
       <w:r>
-        <w:lastRenderedPageBreak/>
         <w:t xml:space="preserve">Equivalent to respective AHB transfers (see section </w:t>
       </w:r>
       <w:r>
@@ -6254,13 +7966,7 @@
         <w:rPr>
           <w:b/>
         </w:rPr>
-        <w:t xml:space="preserve">AXI </w:t>
-      </w:r>
-      <w:r>
-        <w:rPr>
-          <w:b/>
-        </w:rPr>
-        <w:t>Read burst</w:t>
+        <w:t>AXI Read burst</w:t>
       </w:r>
     </w:p>
     <w:p>
@@ -6325,13 +8031,7 @@
         </w:numPr>
       </w:pPr>
       <w:r>
-        <w:t xml:space="preserve">The target now sends BEGIN_RESP. The delay of BEGIN_RESP must include all wait states: </w:t>
-      </w:r>
-      <w:r>
-        <w:t>the wait states before delivering the first data item and the intermediate wait states inserted during transfer</w:t>
-      </w:r>
-      <w:r>
-        <w:t xml:space="preserve"> (target blocking - READY low).</w:t>
+        <w:t>The target now sends BEGIN_RESP. The delay of BEGIN_RESP must include all wait states: the wait states before delivering the first data item and the intermediate wait states inserted during transfer (target blocking - READY low).</w:t>
       </w:r>
     </w:p>
     <w:p>
@@ -6343,13 +8043,8 @@
         </w:numPr>
       </w:pPr>
       <w:r>
-        <w:t>The initiator sends END_RESP at the end of the A</w:t>
-      </w:r>
-      <w:r>
-        <w:t>XI</w:t>
-      </w:r>
-      <w:r>
-        <w:t xml:space="preserve"> data phase. END_RESP will be delayed by the number of initiator stall cycles (VALID low).</w:t>
+        <w:lastRenderedPageBreak/>
+        <w:t>The initiator sends END_RESP at the end of the AXI data phase. END_RESP will be delayed by the number of initiator stall cycles (VALID low).</w:t>
       </w:r>
     </w:p>
     <w:p>
@@ -6416,8 +8111,8 @@
         <w:pStyle w:val="Caption"/>
         <w:jc w:val="center"/>
       </w:pPr>
-      <w:bookmarkStart w:id="28" w:name="_Ref208839724"/>
-      <w:bookmarkStart w:id="29" w:name="_Toc208842843"/>
+      <w:bookmarkStart w:id="40" w:name="_Ref208839724"/>
+      <w:bookmarkStart w:id="41" w:name="_Toc208906266"/>
       <w:r>
         <w:t xml:space="preserve">Figure </w:t>
       </w:r>
@@ -6439,11 +8134,11 @@
       <w:r>
         <w:fldChar w:fldCharType="end"/>
       </w:r>
-      <w:bookmarkEnd w:id="28"/>
+      <w:bookmarkEnd w:id="40"/>
       <w:r>
         <w:t xml:space="preserve"> - AXI read burst</w:t>
       </w:r>
-      <w:bookmarkEnd w:id="29"/>
+      <w:bookmarkEnd w:id="41"/>
     </w:p>
     <w:p>
       <w:pPr>
@@ -6528,7 +8223,6 @@
         </w:numPr>
       </w:pPr>
       <w:r>
-        <w:lastRenderedPageBreak/>
         <w:t>T2+x - Begin of address phase second transaction (red). Initiator sends another BEGIN_REQ</w:t>
       </w:r>
     </w:p>
@@ -6608,6 +8302,9 @@
       <w:pPr>
         <w:pStyle w:val="Default"/>
         <w:keepNext/>
+        <w:rPr>
+          <w:lang w:val="en-US"/>
+        </w:rPr>
       </w:pPr>
       <w:r>
         <w:rPr>
@@ -6615,6 +8312,7 @@
           <w:noProof/>
           <w:lang w:val="en-US" w:eastAsia="en-US"/>
         </w:rPr>
+        <w:lastRenderedPageBreak/>
         <w:drawing>
           <wp:inline distT="0" distB="0" distL="0" distR="0" wp14:anchorId="05D842A8" wp14:editId="02298F60">
             <wp:extent cx="6120765" cy="3533125"/>
@@ -6673,8 +8371,8 @@
           <w:b w:val="0"/>
         </w:rPr>
       </w:pPr>
-      <w:bookmarkStart w:id="30" w:name="_Ref208840822"/>
-      <w:bookmarkStart w:id="31" w:name="_Toc208842844"/>
+      <w:bookmarkStart w:id="42" w:name="_Ref208840822"/>
+      <w:bookmarkStart w:id="43" w:name="_Toc208906267"/>
       <w:r>
         <w:t xml:space="preserve">Figure </w:t>
       </w:r>
@@ -6696,11 +8394,11 @@
       <w:r>
         <w:fldChar w:fldCharType="end"/>
       </w:r>
-      <w:bookmarkEnd w:id="30"/>
+      <w:bookmarkEnd w:id="42"/>
       <w:r>
         <w:t xml:space="preserve"> - AXI overlapping read bursts</w:t>
       </w:r>
-      <w:bookmarkEnd w:id="31"/>
+      <w:bookmarkEnd w:id="43"/>
     </w:p>
     <w:p>
       <w:pPr>
@@ -6867,6 +8565,9 @@
       <w:pPr>
         <w:pStyle w:val="Default"/>
         <w:keepNext/>
+        <w:rPr>
+          <w:lang w:val="en-US"/>
+        </w:rPr>
       </w:pPr>
       <w:r>
         <w:rPr>
@@ -6930,8 +8631,8 @@
         <w:pStyle w:val="Caption"/>
         <w:jc w:val="center"/>
       </w:pPr>
-      <w:bookmarkStart w:id="32" w:name="_Ref208841724"/>
-      <w:bookmarkStart w:id="33" w:name="_Toc208842845"/>
+      <w:bookmarkStart w:id="44" w:name="_Ref208841724"/>
+      <w:bookmarkStart w:id="45" w:name="_Toc208906268"/>
       <w:r>
         <w:t xml:space="preserve">Figure </w:t>
       </w:r>
@@ -6953,22 +8654,22 @@
       <w:r>
         <w:fldChar w:fldCharType="end"/>
       </w:r>
-      <w:bookmarkEnd w:id="32"/>
+      <w:bookmarkEnd w:id="44"/>
       <w:r>
         <w:t xml:space="preserve"> - AXI write burst</w:t>
       </w:r>
-      <w:bookmarkEnd w:id="33"/>
+      <w:bookmarkEnd w:id="45"/>
     </w:p>
     <w:p/>
     <w:p>
       <w:pPr>
         <w:pStyle w:val="Heading3"/>
       </w:pPr>
-      <w:bookmarkStart w:id="34" w:name="_Toc208842865"/>
+      <w:bookmarkStart w:id="46" w:name="_Toc208906295"/>
       <w:r>
         <w:t>Not supported or partially supported features</w:t>
       </w:r>
-      <w:bookmarkEnd w:id="34"/>
+      <w:bookmarkEnd w:id="46"/>
     </w:p>
     <w:p>
       <w:r>
@@ -6979,17 +8680,11 @@
       <w:pPr>
         <w:pStyle w:val="Heading3"/>
       </w:pPr>
-      <w:bookmarkStart w:id="35" w:name="_Toc208842866"/>
-      <w:r>
-        <w:t>Creating/Binding A</w:t>
-      </w:r>
-      <w:r>
-        <w:t>XI</w:t>
-      </w:r>
-      <w:r>
-        <w:t xml:space="preserve"> sockets</w:t>
-      </w:r>
-      <w:bookmarkEnd w:id="35"/>
+      <w:bookmarkStart w:id="47" w:name="_Toc208906296"/>
+      <w:r>
+        <w:t>Creating/Binding AXI sockets</w:t>
+      </w:r>
+      <w:bookmarkEnd w:id="47"/>
     </w:p>
     <w:p>
       <w:r>
@@ -7910,7 +9605,13 @@
     </w:p>
     <w:p>
       <w:r>
-        <w:t xml:space="preserve">Example: </w:t>
+        <w:rPr>
+          <w:i/>
+        </w:rPr>
+        <w:t>Example:</w:t>
+      </w:r>
+      <w:r>
+        <w:t xml:space="preserve"> </w:t>
       </w:r>
       <w:proofErr w:type="spellStart"/>
       <w:proofErr w:type="gramStart"/>
@@ -7931,7 +9632,10 @@
         <w:t>)</w:t>
       </w:r>
     </w:p>
-    <w:p/>
+    <w:p>
+      <w:bookmarkStart w:id="48" w:name="_GoBack"/>
+      <w:bookmarkEnd w:id="48"/>
+    </w:p>
     <w:p/>
     <w:p>
       <w:pPr>
@@ -8385,7 +10089,7 @@
               <w:sz w:val="20"/>
               <w:szCs w:val="20"/>
             </w:rPr>
-            <w:t>1</w:t>
+            <w:t>18</w:t>
           </w:r>
           <w:r>
             <w:rPr>
@@ -11651,6 +13355,7 @@
   <w:style w:type="character" w:default="1" w:styleId="DefaultParagraphFont">
     <w:name w:val="Default Paragraph Font"/>
     <w:uiPriority w:val="1"/>
+    <w:semiHidden/>
     <w:unhideWhenUsed/>
   </w:style>
   <w:style w:type="table" w:default="1" w:styleId="TableNormal">
@@ -13725,6 +15430,7 @@
   <w:style w:type="character" w:default="1" w:styleId="DefaultParagraphFont">
     <w:name w:val="Default Paragraph Font"/>
     <w:uiPriority w:val="1"/>
+    <w:semiHidden/>
     <w:unhideWhenUsed/>
   </w:style>
   <w:style w:type="table" w:default="1" w:styleId="TableNormal">

</xml_diff>